<commit_message>
3nf and SQL annotated
</commit_message>
<xml_diff>
--- a/CSV files and report/ISAD coursework1.docx
+++ b/CSV files and report/ISAD coursework1.docx
@@ -61,13 +61,23 @@
           <w:u w:val="single"/>
         </w:rPr>
       </w:pPr>
+      <w:proofErr w:type="spellStart"/>
       <w:r>
         <w:rPr>
           <w:sz w:val="24"/>
           <w:szCs w:val="24"/>
           <w:u w:val="single"/>
         </w:rPr>
-        <w:t>GIThub Link</w:t>
+        <w:t>GIThub</w:t>
+      </w:r>
+      <w:proofErr w:type="spellEnd"/>
+      <w:r>
+        <w:rPr>
+          <w:sz w:val="24"/>
+          <w:szCs w:val="24"/>
+          <w:u w:val="single"/>
+        </w:rPr>
+        <w:t xml:space="preserve"> Link</w:t>
       </w:r>
     </w:p>
     <w:p>
@@ -311,11 +321,16 @@
       <w:r>
         <w:t xml:space="preserve">As a police officer I want to enter a </w:t>
       </w:r>
+      <w:proofErr w:type="spellStart"/>
       <w:r>
         <w:t>u</w:t>
       </w:r>
       <w:r>
-        <w:t xml:space="preserve">serID </w:t>
+        <w:t>serID</w:t>
+      </w:r>
+      <w:proofErr w:type="spellEnd"/>
+      <w:r>
+        <w:t xml:space="preserve"> </w:t>
       </w:r>
       <w:r>
         <w:t>number and  be displayed all their messages so that I can look for potentially incriminating evidence of a perp.</w:t>
@@ -330,7 +345,15 @@
         </w:numPr>
       </w:pPr>
       <w:r>
-        <w:t>As a police officer I want to enter a userID and be shown their last place of work/education so that I can follow leads.</w:t>
+        <w:t xml:space="preserve">As a police officer I want to enter a </w:t>
+      </w:r>
+      <w:proofErr w:type="spellStart"/>
+      <w:r>
+        <w:t>userID</w:t>
+      </w:r>
+      <w:proofErr w:type="spellEnd"/>
+      <w:r>
+        <w:t xml:space="preserve"> and be shown their last place of work/education so that I can follow leads.</w:t>
       </w:r>
     </w:p>
     <w:p>
@@ -342,7 +365,15 @@
         </w:numPr>
       </w:pPr>
       <w:r>
-        <w:t>As a police officer I want to enter a userID and be shown their friends ID and names so that I can see if the</w:t>
+        <w:t xml:space="preserve">As a police officer I want to enter a </w:t>
+      </w:r>
+      <w:proofErr w:type="spellStart"/>
+      <w:r>
+        <w:t>userID</w:t>
+      </w:r>
+      <w:proofErr w:type="spellEnd"/>
+      <w:r>
+        <w:t xml:space="preserve"> and be shown their friends ID and names so that I can see if the</w:t>
       </w:r>
       <w:r>
         <w:t>y</w:t>
@@ -373,7 +404,15 @@
       </w:pPr>
       <w:r>
         <w:lastRenderedPageBreak/>
-        <w:t>As a police officer I want to enter a userID and be shown the gender of the perp so that I can match witness statements.</w:t>
+        <w:t xml:space="preserve">As a police officer I want to enter a </w:t>
+      </w:r>
+      <w:proofErr w:type="spellStart"/>
+      <w:r>
+        <w:t>userID</w:t>
+      </w:r>
+      <w:proofErr w:type="spellEnd"/>
+      <w:r>
+        <w:t xml:space="preserve"> and be shown the gender of the perp so that I can match witness statements.</w:t>
       </w:r>
     </w:p>
     <w:p>
@@ -819,6 +858,7 @@
           <w:lang w:val="it-IT"/>
         </w:rPr>
       </w:pPr>
+      <w:proofErr w:type="spellStart"/>
       <w:r>
         <w:rPr>
           <w:sz w:val="24"/>
@@ -826,8 +866,29 @@
           <w:u w:val="single"/>
           <w:lang w:val="it-IT"/>
         </w:rPr>
-        <w:t>Sequence diagram</w:t>
-      </w:r>
+        <w:t>Sequence</w:t>
+      </w:r>
+      <w:proofErr w:type="spellEnd"/>
+      <w:r>
+        <w:rPr>
+          <w:sz w:val="24"/>
+          <w:szCs w:val="24"/>
+          <w:u w:val="single"/>
+          <w:lang w:val="it-IT"/>
+        </w:rPr>
+        <w:t xml:space="preserve"> </w:t>
+      </w:r>
+      <w:proofErr w:type="spellStart"/>
+      <w:r>
+        <w:rPr>
+          <w:sz w:val="24"/>
+          <w:szCs w:val="24"/>
+          <w:u w:val="single"/>
+          <w:lang w:val="it-IT"/>
+        </w:rPr>
+        <w:t>diagram</w:t>
+      </w:r>
+      <w:proofErr w:type="spellEnd"/>
     </w:p>
     <w:p>
       <w:pPr>
@@ -954,8 +1015,19 @@
           <w:u w:val="single"/>
           <w:lang w:val="it-IT"/>
         </w:rPr>
-        <w:t>State diagram</w:t>
-      </w:r>
+        <w:t xml:space="preserve">State </w:t>
+      </w:r>
+      <w:proofErr w:type="spellStart"/>
+      <w:r>
+        <w:rPr>
+          <w:sz w:val="24"/>
+          <w:szCs w:val="24"/>
+          <w:u w:val="single"/>
+          <w:lang w:val="it-IT"/>
+        </w:rPr>
+        <w:t>diagram</w:t>
+      </w:r>
+      <w:proofErr w:type="spellEnd"/>
     </w:p>
     <w:p>
       <w:pPr>
@@ -1121,9 +1193,11 @@
         </w:rPr>
         <w:tab/>
       </w:r>
+      <w:proofErr w:type="spellStart"/>
       <w:r>
         <w:t>User_ID</w:t>
       </w:r>
+      <w:proofErr w:type="spellEnd"/>
     </w:p>
     <w:p>
       <w:pPr>
@@ -1132,8 +1206,12 @@
       </w:pPr>
       <w:r>
         <w:tab/>
+      </w:r>
+      <w:proofErr w:type="spellStart"/>
+      <w:r>
         <w:t>First_Name</w:t>
       </w:r>
+      <w:proofErr w:type="spellEnd"/>
     </w:p>
     <w:p>
       <w:pPr>
@@ -1210,8 +1288,12 @@
       </w:r>
       <w:r>
         <w:tab/>
+      </w:r>
+      <w:proofErr w:type="spellStart"/>
+      <w:r>
         <w:t>Last_Name</w:t>
       </w:r>
+      <w:proofErr w:type="spellEnd"/>
     </w:p>
     <w:p>
       <w:pPr>
@@ -1250,6 +1332,9 @@
       </w:pPr>
       <w:r>
         <w:tab/>
+      </w:r>
+      <w:proofErr w:type="spellStart"/>
+      <w:r>
         <w:t>Home</w:t>
       </w:r>
       <w:r>
@@ -1258,6 +1343,7 @@
       <w:r>
         <w:t>Town</w:t>
       </w:r>
+      <w:proofErr w:type="spellEnd"/>
     </w:p>
     <w:p>
       <w:pPr>
@@ -1315,49 +1401,63 @@
           <w:szCs w:val="23"/>
         </w:rPr>
         <w:tab/>
-        <w:t>User_ID</w:t>
-      </w:r>
-    </w:p>
-    <w:p>
-      <w:pPr>
-        <w:pStyle w:val="ListParagraph"/>
-        <w:ind w:left="360"/>
-      </w:pPr>
+      </w:r>
+      <w:proofErr w:type="spellStart"/>
       <w:r>
         <w:rPr>
           <w:sz w:val="23"/>
           <w:szCs w:val="23"/>
         </w:rPr>
-        <w:tab/>
-      </w:r>
-      <w:r>
-        <w:t>First_Name</w:t>
-      </w:r>
-    </w:p>
-    <w:p>
-      <w:pPr>
-        <w:pStyle w:val="ListParagraph"/>
-        <w:ind w:left="360"/>
-      </w:pPr>
-      <w:r>
-        <w:tab/>
-        <w:t>Last_Name</w:t>
-      </w:r>
-    </w:p>
-    <w:p>
-      <w:pPr>
-        <w:pStyle w:val="ListParagraph"/>
-        <w:ind w:left="360"/>
+        <w:t>User_ID</w:t>
+      </w:r>
+      <w:proofErr w:type="spellEnd"/>
+    </w:p>
+    <w:p>
+      <w:pPr>
+        <w:pStyle w:val="ListParagraph"/>
+        <w:ind w:left="360"/>
+      </w:pPr>
+      <w:r>
         <w:rPr>
           <w:sz w:val="23"/>
           <w:szCs w:val="23"/>
         </w:rPr>
-      </w:pPr>
-      <w:r>
+        <w:tab/>
+      </w:r>
+      <w:proofErr w:type="spellStart"/>
+      <w:r>
+        <w:t>First_Name</w:t>
+      </w:r>
+      <w:proofErr w:type="spellEnd"/>
+    </w:p>
+    <w:p>
+      <w:pPr>
+        <w:pStyle w:val="ListParagraph"/>
+        <w:ind w:left="360"/>
+      </w:pPr>
+      <w:r>
+        <w:tab/>
+      </w:r>
+      <w:proofErr w:type="spellStart"/>
+      <w:r>
+        <w:t>Last_Name</w:t>
+      </w:r>
+      <w:proofErr w:type="spellEnd"/>
+    </w:p>
+    <w:p>
+      <w:pPr>
+        <w:pStyle w:val="ListParagraph"/>
+        <w:ind w:left="360"/>
         <w:rPr>
           <w:sz w:val="23"/>
           <w:szCs w:val="23"/>
         </w:rPr>
+      </w:pPr>
+      <w:r>
+        <w:rPr>
+          <w:sz w:val="23"/>
+          <w:szCs w:val="23"/>
+        </w:rPr>
         <w:t>Messages</w:t>
       </w:r>
     </w:p>
@@ -1368,8 +1468,12 @@
       </w:pPr>
       <w:r>
         <w:tab/>
+      </w:r>
+      <w:proofErr w:type="spellStart"/>
+      <w:r>
         <w:t>Sender_ID</w:t>
       </w:r>
+      <w:proofErr w:type="spellEnd"/>
     </w:p>
     <w:p>
       <w:pPr>
@@ -1378,8 +1482,12 @@
       </w:pPr>
       <w:r>
         <w:tab/>
+      </w:r>
+      <w:proofErr w:type="spellStart"/>
+      <w:r>
         <w:t>Receiver_ID</w:t>
       </w:r>
+      <w:proofErr w:type="spellEnd"/>
     </w:p>
     <w:p>
       <w:pPr>
@@ -1694,9 +1802,11 @@
         </w:rPr>
         <w:tab/>
       </w:r>
+      <w:proofErr w:type="spellStart"/>
       <w:r>
         <w:t>User_ID</w:t>
       </w:r>
+      <w:proofErr w:type="spellEnd"/>
     </w:p>
     <w:p>
       <w:pPr>
@@ -1705,8 +1815,12 @@
       </w:pPr>
       <w:r>
         <w:tab/>
+      </w:r>
+      <w:proofErr w:type="spellStart"/>
+      <w:r>
         <w:t>First_Name</w:t>
       </w:r>
+      <w:proofErr w:type="spellEnd"/>
     </w:p>
     <w:p>
       <w:pPr>
@@ -1715,8 +1829,12 @@
       </w:pPr>
       <w:r>
         <w:tab/>
+      </w:r>
+      <w:proofErr w:type="spellStart"/>
+      <w:r>
         <w:t>Last_Name</w:t>
       </w:r>
+      <w:proofErr w:type="spellEnd"/>
     </w:p>
     <w:p>
       <w:pPr>
@@ -1735,6 +1853,9 @@
       </w:pPr>
       <w:r>
         <w:tab/>
+      </w:r>
+      <w:proofErr w:type="spellStart"/>
+      <w:r>
         <w:t>Home</w:t>
       </w:r>
       <w:r>
@@ -1743,6 +1864,7 @@
       <w:r>
         <w:t>Town</w:t>
       </w:r>
+      <w:proofErr w:type="spellEnd"/>
     </w:p>
     <w:p>
       <w:pPr>
@@ -1751,8 +1873,12 @@
       </w:pPr>
       <w:r>
         <w:tab/>
+      </w:r>
+      <w:proofErr w:type="spellStart"/>
+      <w:r>
         <w:t>Home_County</w:t>
       </w:r>
+      <w:proofErr w:type="spellEnd"/>
     </w:p>
     <w:p>
       <w:pPr>
@@ -1820,49 +1946,63 @@
           <w:szCs w:val="23"/>
         </w:rPr>
         <w:tab/>
-        <w:t>User_ID</w:t>
-      </w:r>
-    </w:p>
-    <w:p>
-      <w:pPr>
-        <w:pStyle w:val="ListParagraph"/>
-        <w:ind w:left="360"/>
-      </w:pPr>
+      </w:r>
+      <w:proofErr w:type="spellStart"/>
       <w:r>
         <w:rPr>
           <w:sz w:val="23"/>
           <w:szCs w:val="23"/>
         </w:rPr>
-        <w:tab/>
-      </w:r>
-      <w:r>
-        <w:t>First_Name</w:t>
-      </w:r>
-    </w:p>
-    <w:p>
-      <w:pPr>
-        <w:pStyle w:val="ListParagraph"/>
-        <w:ind w:left="360"/>
-      </w:pPr>
-      <w:r>
-        <w:tab/>
-        <w:t>Last_Name</w:t>
-      </w:r>
-    </w:p>
-    <w:p>
-      <w:pPr>
-        <w:pStyle w:val="ListParagraph"/>
-        <w:ind w:left="360"/>
+        <w:t>User_ID</w:t>
+      </w:r>
+      <w:proofErr w:type="spellEnd"/>
+    </w:p>
+    <w:p>
+      <w:pPr>
+        <w:pStyle w:val="ListParagraph"/>
+        <w:ind w:left="360"/>
+      </w:pPr>
+      <w:r>
         <w:rPr>
           <w:sz w:val="23"/>
           <w:szCs w:val="23"/>
         </w:rPr>
-      </w:pPr>
-      <w:r>
+        <w:tab/>
+      </w:r>
+      <w:proofErr w:type="spellStart"/>
+      <w:r>
+        <w:t>First_Name</w:t>
+      </w:r>
+      <w:proofErr w:type="spellEnd"/>
+    </w:p>
+    <w:p>
+      <w:pPr>
+        <w:pStyle w:val="ListParagraph"/>
+        <w:ind w:left="360"/>
+      </w:pPr>
+      <w:r>
+        <w:tab/>
+      </w:r>
+      <w:proofErr w:type="spellStart"/>
+      <w:r>
+        <w:t>Last_Name</w:t>
+      </w:r>
+      <w:proofErr w:type="spellEnd"/>
+    </w:p>
+    <w:p>
+      <w:pPr>
+        <w:pStyle w:val="ListParagraph"/>
+        <w:ind w:left="360"/>
         <w:rPr>
           <w:sz w:val="23"/>
           <w:szCs w:val="23"/>
         </w:rPr>
+      </w:pPr>
+      <w:r>
+        <w:rPr>
+          <w:sz w:val="23"/>
+          <w:szCs w:val="23"/>
+        </w:rPr>
         <w:t>Messages</w:t>
       </w:r>
     </w:p>
@@ -1873,8 +2013,12 @@
       </w:pPr>
       <w:r>
         <w:tab/>
+      </w:r>
+      <w:proofErr w:type="spellStart"/>
+      <w:r>
         <w:t>Sender_ID</w:t>
       </w:r>
+      <w:proofErr w:type="spellEnd"/>
     </w:p>
     <w:p>
       <w:pPr>
@@ -1883,8 +2027,12 @@
       </w:pPr>
       <w:r>
         <w:tab/>
+      </w:r>
+      <w:proofErr w:type="spellStart"/>
+      <w:r>
         <w:t>Receiver_ID</w:t>
       </w:r>
+      <w:proofErr w:type="spellEnd"/>
     </w:p>
     <w:p>
       <w:pPr>
@@ -2142,9 +2290,11 @@
         </w:rPr>
         <w:tab/>
       </w:r>
+      <w:proofErr w:type="spellStart"/>
       <w:r>
         <w:t>User_ID</w:t>
       </w:r>
+      <w:proofErr w:type="spellEnd"/>
     </w:p>
     <w:p>
       <w:pPr>
@@ -2153,8 +2303,12 @@
       </w:pPr>
       <w:r>
         <w:tab/>
+      </w:r>
+      <w:proofErr w:type="spellStart"/>
+      <w:r>
         <w:t>First_Name</w:t>
       </w:r>
+      <w:proofErr w:type="spellEnd"/>
     </w:p>
     <w:p>
       <w:pPr>
@@ -2163,8 +2317,12 @@
       </w:pPr>
       <w:r>
         <w:tab/>
+      </w:r>
+      <w:proofErr w:type="spellStart"/>
+      <w:r>
         <w:t>Last_Name</w:t>
       </w:r>
+      <w:proofErr w:type="spellEnd"/>
     </w:p>
     <w:p>
       <w:pPr>
@@ -2245,6 +2403,9 @@
       </w:r>
       <w:r>
         <w:tab/>
+      </w:r>
+      <w:proofErr w:type="spellStart"/>
+      <w:r>
         <w:t>Home</w:t>
       </w:r>
       <w:r>
@@ -2253,15 +2414,18 @@
       <w:r>
         <w:t>Town</w:t>
       </w:r>
+      <w:proofErr w:type="spellEnd"/>
     </w:p>
     <w:p>
       <w:pPr>
         <w:pStyle w:val="ListParagraph"/>
         <w:ind w:left="360" w:firstLine="360"/>
       </w:pPr>
+      <w:proofErr w:type="spellStart"/>
       <w:r>
         <w:t>Home_County</w:t>
       </w:r>
+      <w:proofErr w:type="spellEnd"/>
     </w:p>
     <w:p>
       <w:pPr>
@@ -2338,49 +2502,63 @@
           <w:szCs w:val="23"/>
         </w:rPr>
         <w:tab/>
-        <w:t>User_ID</w:t>
-      </w:r>
-    </w:p>
-    <w:p>
-      <w:pPr>
-        <w:pStyle w:val="ListParagraph"/>
-        <w:ind w:left="360"/>
-      </w:pPr>
+      </w:r>
+      <w:proofErr w:type="spellStart"/>
       <w:r>
         <w:rPr>
           <w:sz w:val="23"/>
           <w:szCs w:val="23"/>
         </w:rPr>
-        <w:tab/>
-      </w:r>
-      <w:r>
-        <w:t>First_Name</w:t>
-      </w:r>
-    </w:p>
-    <w:p>
-      <w:pPr>
-        <w:pStyle w:val="ListParagraph"/>
-        <w:ind w:left="360"/>
-      </w:pPr>
-      <w:r>
-        <w:tab/>
-        <w:t>Last_Name</w:t>
-      </w:r>
-    </w:p>
-    <w:p>
-      <w:pPr>
-        <w:pStyle w:val="ListParagraph"/>
-        <w:ind w:left="360"/>
+        <w:t>User_ID</w:t>
+      </w:r>
+      <w:proofErr w:type="spellEnd"/>
+    </w:p>
+    <w:p>
+      <w:pPr>
+        <w:pStyle w:val="ListParagraph"/>
+        <w:ind w:left="360"/>
+      </w:pPr>
+      <w:r>
         <w:rPr>
           <w:sz w:val="23"/>
           <w:szCs w:val="23"/>
         </w:rPr>
-      </w:pPr>
-      <w:r>
+        <w:tab/>
+      </w:r>
+      <w:proofErr w:type="spellStart"/>
+      <w:r>
+        <w:t>First_Name</w:t>
+      </w:r>
+      <w:proofErr w:type="spellEnd"/>
+    </w:p>
+    <w:p>
+      <w:pPr>
+        <w:pStyle w:val="ListParagraph"/>
+        <w:ind w:left="360"/>
+      </w:pPr>
+      <w:r>
+        <w:tab/>
+      </w:r>
+      <w:proofErr w:type="spellStart"/>
+      <w:r>
+        <w:t>Last_Name</w:t>
+      </w:r>
+      <w:proofErr w:type="spellEnd"/>
+    </w:p>
+    <w:p>
+      <w:pPr>
+        <w:pStyle w:val="ListParagraph"/>
+        <w:ind w:left="360"/>
         <w:rPr>
           <w:sz w:val="23"/>
           <w:szCs w:val="23"/>
         </w:rPr>
+      </w:pPr>
+      <w:r>
+        <w:rPr>
+          <w:sz w:val="23"/>
+          <w:szCs w:val="23"/>
+        </w:rPr>
         <w:t>Messages</w:t>
       </w:r>
     </w:p>
@@ -2391,17 +2569,23 @@
       </w:pPr>
       <w:r>
         <w:tab/>
+      </w:r>
+      <w:proofErr w:type="spellStart"/>
+      <w:r>
         <w:t>Message_ID</w:t>
       </w:r>
+      <w:proofErr w:type="spellEnd"/>
     </w:p>
     <w:p>
       <w:pPr>
         <w:pStyle w:val="ListParagraph"/>
         <w:ind w:left="360" w:firstLine="360"/>
       </w:pPr>
+      <w:proofErr w:type="spellStart"/>
       <w:r>
         <w:t>Sender_ID</w:t>
       </w:r>
+      <w:proofErr w:type="spellEnd"/>
     </w:p>
     <w:p>
       <w:pPr>
@@ -2410,8 +2594,12 @@
       </w:pPr>
       <w:r>
         <w:tab/>
+      </w:r>
+      <w:proofErr w:type="spellStart"/>
+      <w:r>
         <w:t>Receiver_ID</w:t>
       </w:r>
+      <w:proofErr w:type="spellEnd"/>
     </w:p>
     <w:p>
       <w:pPr>
@@ -2457,8 +2645,12 @@
       </w:pPr>
       <w:r>
         <w:tab/>
+      </w:r>
+      <w:proofErr w:type="spellStart"/>
+      <w:r>
         <w:t>User_ID</w:t>
       </w:r>
+      <w:proofErr w:type="spellEnd"/>
     </w:p>
     <w:p>
       <w:pPr>
@@ -2513,8 +2705,12 @@
       </w:pPr>
       <w:r>
         <w:tab/>
+      </w:r>
+      <w:proofErr w:type="spellStart"/>
+      <w:r>
         <w:t>User_ID</w:t>
       </w:r>
+      <w:proofErr w:type="spellEnd"/>
     </w:p>
     <w:p>
       <w:pPr>
@@ -2766,9 +2962,11 @@
         </w:rPr>
         <w:tab/>
       </w:r>
+      <w:proofErr w:type="spellStart"/>
       <w:r>
         <w:t>User_ID</w:t>
       </w:r>
+      <w:proofErr w:type="spellEnd"/>
     </w:p>
     <w:p>
       <w:pPr>
@@ -2777,8 +2975,12 @@
       </w:pPr>
       <w:r>
         <w:tab/>
+      </w:r>
+      <w:proofErr w:type="spellStart"/>
+      <w:r>
         <w:t>First_Name</w:t>
       </w:r>
+      <w:proofErr w:type="spellEnd"/>
     </w:p>
     <w:p>
       <w:pPr>
@@ -2787,8 +2989,12 @@
       </w:pPr>
       <w:r>
         <w:tab/>
+      </w:r>
+      <w:proofErr w:type="spellStart"/>
+      <w:r>
         <w:t>Last_Name</w:t>
       </w:r>
+      <w:proofErr w:type="spellEnd"/>
     </w:p>
     <w:p>
       <w:pPr>
@@ -2808,18 +3014,22 @@
       <w:r>
         <w:tab/>
       </w:r>
+      <w:proofErr w:type="spellStart"/>
       <w:r>
         <w:t>Home_Town</w:t>
       </w:r>
+      <w:proofErr w:type="spellEnd"/>
     </w:p>
     <w:p>
       <w:pPr>
         <w:pStyle w:val="ListParagraph"/>
         <w:ind w:left="360" w:firstLine="360"/>
       </w:pPr>
+      <w:proofErr w:type="spellStart"/>
       <w:r>
         <w:t>Home_County</w:t>
       </w:r>
+      <w:proofErr w:type="spellEnd"/>
     </w:p>
     <w:p>
       <w:pPr>
@@ -2851,6 +3061,9 @@
         </w:rPr>
       </w:pPr>
       <w:r>
+        <w:rPr>
+          <w:noProof/>
+        </w:rPr>
         <w:drawing>
           <wp:anchor distT="0" distB="0" distL="114300" distR="114300" simplePos="0" relativeHeight="251675648" behindDoc="1" locked="0" layoutInCell="1" allowOverlap="1" wp14:anchorId="2CAE05F3">
             <wp:simplePos x="0" y="0"/>
@@ -2998,17 +3211,23 @@
       </w:pPr>
       <w:r>
         <w:tab/>
+      </w:r>
+      <w:proofErr w:type="spellStart"/>
+      <w:r>
         <w:t>Message_ID</w:t>
       </w:r>
+      <w:proofErr w:type="spellEnd"/>
     </w:p>
     <w:p>
       <w:pPr>
         <w:pStyle w:val="ListParagraph"/>
         <w:ind w:left="360" w:firstLine="360"/>
       </w:pPr>
+      <w:proofErr w:type="spellStart"/>
       <w:r>
         <w:t>Sender_ID</w:t>
       </w:r>
+      <w:proofErr w:type="spellEnd"/>
     </w:p>
     <w:p>
       <w:pPr>
@@ -3017,8 +3236,12 @@
       </w:pPr>
       <w:r>
         <w:tab/>
+      </w:r>
+      <w:proofErr w:type="spellStart"/>
+      <w:r>
         <w:t>Receiver_ID</w:t>
       </w:r>
+      <w:proofErr w:type="spellEnd"/>
     </w:p>
     <w:p>
       <w:pPr>
@@ -3064,8 +3287,12 @@
       </w:pPr>
       <w:r>
         <w:tab/>
+      </w:r>
+      <w:proofErr w:type="spellStart"/>
+      <w:r>
         <w:t>User_ID</w:t>
       </w:r>
+      <w:proofErr w:type="spellEnd"/>
     </w:p>
     <w:p>
       <w:pPr>
@@ -3122,8 +3349,12 @@
       </w:pPr>
       <w:r>
         <w:tab/>
+      </w:r>
+      <w:proofErr w:type="spellStart"/>
+      <w:r>
         <w:t>User_ID</w:t>
       </w:r>
+      <w:proofErr w:type="spellEnd"/>
     </w:p>
     <w:p>
       <w:pPr>
@@ -3338,8 +3569,6 @@
       <w:r>
         <w:t>, and primary keys by the golden key. Both messages and friendships table have multiple foreign keys therefore have multiple one to many connections.</w:t>
       </w:r>
-      <w:bookmarkStart w:id="0" w:name="_GoBack"/>
-      <w:bookmarkEnd w:id="0"/>
     </w:p>
     <w:p>
       <w:pPr>
@@ -3365,18 +3594,122 @@
         <w:pStyle w:val="NormalWeb"/>
         <w:spacing w:before="0" w:beforeAutospacing="0" w:after="0" w:afterAutospacing="0"/>
         <w:rPr>
-          <w:rFonts w:ascii="Calibri" w:hAnsi="Calibri" w:cs="Calibri"/>
-          <w:sz w:val="22"/>
-          <w:szCs w:val="22"/>
-        </w:rPr>
-      </w:pPr>
-      <w:r>
-        <w:rPr>
-          <w:rFonts w:ascii="Calibri" w:hAnsi="Calibri" w:cs="Calibri"/>
-          <w:sz w:val="22"/>
-          <w:szCs w:val="22"/>
+          <w:rFonts w:asciiTheme="minorHAnsi" w:hAnsiTheme="minorHAnsi" w:cstheme="minorHAnsi"/>
+          <w:u w:val="single"/>
+        </w:rPr>
+      </w:pPr>
+      <w:r>
+        <w:rPr>
+          <w:rFonts w:asciiTheme="minorHAnsi" w:hAnsiTheme="minorHAnsi" w:cstheme="minorHAnsi"/>
+          <w:u w:val="single"/>
         </w:rPr>
         <w:lastRenderedPageBreak/>
+        <w:t>SQL statements</w:t>
+      </w:r>
+    </w:p>
+    <w:p>
+      <w:pPr>
+        <w:pStyle w:val="NormalWeb"/>
+        <w:spacing w:before="0" w:beforeAutospacing="0" w:after="0" w:afterAutospacing="0"/>
+        <w:rPr>
+          <w:rFonts w:asciiTheme="minorHAnsi" w:hAnsiTheme="minorHAnsi" w:cstheme="minorHAnsi"/>
+          <w:u w:val="single"/>
+        </w:rPr>
+      </w:pPr>
+    </w:p>
+    <w:p>
+      <w:pPr>
+        <w:pStyle w:val="NormalWeb"/>
+        <w:spacing w:before="0" w:beforeAutospacing="0" w:after="0" w:afterAutospacing="0"/>
+        <w:rPr>
+          <w:rFonts w:ascii="Calibri" w:hAnsi="Calibri" w:cs="Calibri"/>
+          <w:sz w:val="22"/>
+          <w:szCs w:val="22"/>
+        </w:rPr>
+      </w:pPr>
+      <w:r>
+        <w:rPr>
+          <w:rFonts w:ascii="Calibri" w:hAnsi="Calibri" w:cs="Calibri"/>
+          <w:noProof/>
+          <w:sz w:val="22"/>
+          <w:szCs w:val="22"/>
+        </w:rPr>
+        <mc:AlternateContent>
+          <mc:Choice Requires="wps">
+            <w:drawing>
+              <wp:anchor distT="0" distB="0" distL="114300" distR="114300" simplePos="0" relativeHeight="251676672" behindDoc="0" locked="0" layoutInCell="1" allowOverlap="1">
+                <wp:simplePos x="0" y="0"/>
+                <wp:positionH relativeFrom="column">
+                  <wp:posOffset>-74428</wp:posOffset>
+                </wp:positionH>
+                <wp:positionV relativeFrom="paragraph">
+                  <wp:posOffset>-42530</wp:posOffset>
+                </wp:positionV>
+                <wp:extent cx="5273749" cy="6932428"/>
+                <wp:effectExtent l="0" t="0" r="22225" b="20955"/>
+                <wp:wrapNone/>
+                <wp:docPr id="8" name="Rectangle 8"/>
+                <wp:cNvGraphicFramePr/>
+                <a:graphic xmlns:a="http://schemas.openxmlformats.org/drawingml/2006/main">
+                  <a:graphicData uri="http://schemas.microsoft.com/office/word/2010/wordprocessingShape">
+                    <wps:wsp>
+                      <wps:cNvSpPr/>
+                      <wps:spPr>
+                        <a:xfrm>
+                          <a:off x="0" y="0"/>
+                          <a:ext cx="5273749" cy="6932428"/>
+                        </a:xfrm>
+                        <a:prstGeom prst="rect">
+                          <a:avLst/>
+                        </a:prstGeom>
+                        <a:noFill/>
+                        <a:ln>
+                          <a:solidFill>
+                            <a:schemeClr val="tx1"/>
+                          </a:solidFill>
+                        </a:ln>
+                      </wps:spPr>
+                      <wps:style>
+                        <a:lnRef idx="2">
+                          <a:schemeClr val="accent1">
+                            <a:shade val="50000"/>
+                          </a:schemeClr>
+                        </a:lnRef>
+                        <a:fillRef idx="1">
+                          <a:schemeClr val="accent1"/>
+                        </a:fillRef>
+                        <a:effectRef idx="0">
+                          <a:schemeClr val="accent1"/>
+                        </a:effectRef>
+                        <a:fontRef idx="minor">
+                          <a:schemeClr val="lt1"/>
+                        </a:fontRef>
+                      </wps:style>
+                      <wps:bodyPr rot="0" spcFirstLastPara="0" vertOverflow="overflow" horzOverflow="overflow" vert="horz" wrap="square" lIns="91440" tIns="45720" rIns="91440" bIns="45720" numCol="1" spcCol="0" rtlCol="0" fromWordArt="0" anchor="ctr" anchorCtr="0" forceAA="0" compatLnSpc="1">
+                        <a:prstTxWarp prst="textNoShape">
+                          <a:avLst/>
+                        </a:prstTxWarp>
+                        <a:noAutofit/>
+                      </wps:bodyPr>
+                    </wps:wsp>
+                  </a:graphicData>
+                </a:graphic>
+              </wp:anchor>
+            </w:drawing>
+          </mc:Choice>
+          <mc:Fallback>
+            <w:pict>
+              <v:rect w14:anchorId="28537588" id="Rectangle 8" o:spid="_x0000_s1026" style="position:absolute;margin-left:-5.85pt;margin-top:-3.35pt;width:415.25pt;height:545.85pt;z-index:251676672;visibility:visible;mso-wrap-style:square;mso-wrap-distance-left:9pt;mso-wrap-distance-top:0;mso-wrap-distance-right:9pt;mso-wrap-distance-bottom:0;mso-position-horizontal:absolute;mso-position-horizontal-relative:text;mso-position-vertical:absolute;mso-position-vertical-relative:text;v-text-anchor:middle" o:gfxdata="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" filled="f" strokecolor="black [3213]" strokeweight="1pt"/>
+            </w:pict>
+          </mc:Fallback>
+        </mc:AlternateContent>
+      </w:r>
+      <w:r>
+        <w:rPr>
+          <w:rFonts w:ascii="Calibri" w:hAnsi="Calibri" w:cs="Calibri"/>
+          <w:sz w:val="22"/>
+          <w:szCs w:val="22"/>
+        </w:rPr>
         <w:t>CREATE TABLE isad157_sskinner.user (</w:t>
       </w:r>
     </w:p>
@@ -3396,45 +3729,99 @@
           <w:sz w:val="22"/>
           <w:szCs w:val="22"/>
         </w:rPr>
-        <w:t xml:space="preserve">  User_ID INT NOT NULL,</w:t>
-      </w:r>
-    </w:p>
-    <w:p>
-      <w:pPr>
-        <w:pStyle w:val="NormalWeb"/>
-        <w:spacing w:before="0" w:beforeAutospacing="0" w:after="0" w:afterAutospacing="0"/>
-        <w:rPr>
-          <w:rFonts w:ascii="Calibri" w:hAnsi="Calibri" w:cs="Calibri"/>
-          <w:sz w:val="22"/>
-          <w:szCs w:val="22"/>
-        </w:rPr>
-      </w:pPr>
-      <w:r>
-        <w:rPr>
-          <w:rFonts w:ascii="Calibri" w:hAnsi="Calibri" w:cs="Calibri"/>
-          <w:sz w:val="22"/>
-          <w:szCs w:val="22"/>
-        </w:rPr>
-        <w:t xml:space="preserve">  First_Name VARCHAR(45) NOT NULL,</w:t>
-      </w:r>
-    </w:p>
-    <w:p>
-      <w:pPr>
-        <w:pStyle w:val="NormalWeb"/>
-        <w:spacing w:before="0" w:beforeAutospacing="0" w:after="0" w:afterAutospacing="0"/>
-        <w:rPr>
-          <w:rFonts w:ascii="Calibri" w:hAnsi="Calibri" w:cs="Calibri"/>
-          <w:sz w:val="22"/>
-          <w:szCs w:val="22"/>
-        </w:rPr>
-      </w:pPr>
-      <w:r>
-        <w:rPr>
-          <w:rFonts w:ascii="Calibri" w:hAnsi="Calibri" w:cs="Calibri"/>
-          <w:sz w:val="22"/>
-          <w:szCs w:val="22"/>
-        </w:rPr>
-        <w:t xml:space="preserve">  Last_Name VARCHAR(45) NOT NULL,</w:t>
+        <w:t xml:space="preserve">  </w:t>
+      </w:r>
+      <w:proofErr w:type="spellStart"/>
+      <w:r>
+        <w:rPr>
+          <w:rFonts w:ascii="Calibri" w:hAnsi="Calibri" w:cs="Calibri"/>
+          <w:sz w:val="22"/>
+          <w:szCs w:val="22"/>
+        </w:rPr>
+        <w:t>User_ID</w:t>
+      </w:r>
+      <w:proofErr w:type="spellEnd"/>
+      <w:r>
+        <w:rPr>
+          <w:rFonts w:ascii="Calibri" w:hAnsi="Calibri" w:cs="Calibri"/>
+          <w:sz w:val="22"/>
+          <w:szCs w:val="22"/>
+        </w:rPr>
+        <w:t xml:space="preserve"> INT NOT NULL,</w:t>
+      </w:r>
+    </w:p>
+    <w:p>
+      <w:pPr>
+        <w:pStyle w:val="NormalWeb"/>
+        <w:spacing w:before="0" w:beforeAutospacing="0" w:after="0" w:afterAutospacing="0"/>
+        <w:rPr>
+          <w:rFonts w:ascii="Calibri" w:hAnsi="Calibri" w:cs="Calibri"/>
+          <w:sz w:val="22"/>
+          <w:szCs w:val="22"/>
+        </w:rPr>
+      </w:pPr>
+      <w:r>
+        <w:rPr>
+          <w:rFonts w:ascii="Calibri" w:hAnsi="Calibri" w:cs="Calibri"/>
+          <w:sz w:val="22"/>
+          <w:szCs w:val="22"/>
+        </w:rPr>
+        <w:t xml:space="preserve">  </w:t>
+      </w:r>
+      <w:proofErr w:type="spellStart"/>
+      <w:r>
+        <w:rPr>
+          <w:rFonts w:ascii="Calibri" w:hAnsi="Calibri" w:cs="Calibri"/>
+          <w:sz w:val="22"/>
+          <w:szCs w:val="22"/>
+        </w:rPr>
+        <w:t>First_Name</w:t>
+      </w:r>
+      <w:proofErr w:type="spellEnd"/>
+      <w:r>
+        <w:rPr>
+          <w:rFonts w:ascii="Calibri" w:hAnsi="Calibri" w:cs="Calibri"/>
+          <w:sz w:val="22"/>
+          <w:szCs w:val="22"/>
+        </w:rPr>
+        <w:t xml:space="preserve"> VARCHAR(45) NOT NULL,</w:t>
+      </w:r>
+    </w:p>
+    <w:p>
+      <w:pPr>
+        <w:pStyle w:val="NormalWeb"/>
+        <w:spacing w:before="0" w:beforeAutospacing="0" w:after="0" w:afterAutospacing="0"/>
+        <w:rPr>
+          <w:rFonts w:ascii="Calibri" w:hAnsi="Calibri" w:cs="Calibri"/>
+          <w:sz w:val="22"/>
+          <w:szCs w:val="22"/>
+        </w:rPr>
+      </w:pPr>
+      <w:r>
+        <w:rPr>
+          <w:rFonts w:ascii="Calibri" w:hAnsi="Calibri" w:cs="Calibri"/>
+          <w:sz w:val="22"/>
+          <w:szCs w:val="22"/>
+        </w:rPr>
+        <w:t xml:space="preserve">  </w:t>
+      </w:r>
+      <w:proofErr w:type="spellStart"/>
+      <w:r>
+        <w:rPr>
+          <w:rFonts w:ascii="Calibri" w:hAnsi="Calibri" w:cs="Calibri"/>
+          <w:sz w:val="22"/>
+          <w:szCs w:val="22"/>
+        </w:rPr>
+        <w:t>Last_Name</w:t>
+      </w:r>
+      <w:proofErr w:type="spellEnd"/>
+      <w:r>
+        <w:rPr>
+          <w:rFonts w:ascii="Calibri" w:hAnsi="Calibri" w:cs="Calibri"/>
+          <w:sz w:val="22"/>
+          <w:szCs w:val="22"/>
+        </w:rPr>
+        <w:t xml:space="preserve"> VARCHAR(45) NOT NULL,</w:t>
       </w:r>
     </w:p>
     <w:p>
@@ -3472,26 +3859,62 @@
           <w:sz w:val="22"/>
           <w:szCs w:val="22"/>
         </w:rPr>
-        <w:t xml:space="preserve">  Home_Town VARCHAR(100) NOT NULL,</w:t>
-      </w:r>
-    </w:p>
-    <w:p>
-      <w:pPr>
-        <w:pStyle w:val="NormalWeb"/>
-        <w:spacing w:before="0" w:beforeAutospacing="0" w:after="0" w:afterAutospacing="0"/>
-        <w:rPr>
-          <w:rFonts w:ascii="Calibri" w:hAnsi="Calibri" w:cs="Calibri"/>
-          <w:sz w:val="22"/>
-          <w:szCs w:val="22"/>
-        </w:rPr>
-      </w:pPr>
-      <w:r>
-        <w:rPr>
-          <w:rFonts w:ascii="Calibri" w:hAnsi="Calibri" w:cs="Calibri"/>
-          <w:sz w:val="22"/>
-          <w:szCs w:val="22"/>
-        </w:rPr>
-        <w:t xml:space="preserve">  Home_County VARCHAR(100) NOT NULL,</w:t>
+        <w:t xml:space="preserve">  </w:t>
+      </w:r>
+      <w:proofErr w:type="spellStart"/>
+      <w:r>
+        <w:rPr>
+          <w:rFonts w:ascii="Calibri" w:hAnsi="Calibri" w:cs="Calibri"/>
+          <w:sz w:val="22"/>
+          <w:szCs w:val="22"/>
+        </w:rPr>
+        <w:t>Home_Town</w:t>
+      </w:r>
+      <w:proofErr w:type="spellEnd"/>
+      <w:r>
+        <w:rPr>
+          <w:rFonts w:ascii="Calibri" w:hAnsi="Calibri" w:cs="Calibri"/>
+          <w:sz w:val="22"/>
+          <w:szCs w:val="22"/>
+        </w:rPr>
+        <w:t xml:space="preserve"> VARCHAR(100) NOT NULL,</w:t>
+      </w:r>
+    </w:p>
+    <w:p>
+      <w:pPr>
+        <w:pStyle w:val="NormalWeb"/>
+        <w:spacing w:before="0" w:beforeAutospacing="0" w:after="0" w:afterAutospacing="0"/>
+        <w:rPr>
+          <w:rFonts w:ascii="Calibri" w:hAnsi="Calibri" w:cs="Calibri"/>
+          <w:sz w:val="22"/>
+          <w:szCs w:val="22"/>
+        </w:rPr>
+      </w:pPr>
+      <w:r>
+        <w:rPr>
+          <w:rFonts w:ascii="Calibri" w:hAnsi="Calibri" w:cs="Calibri"/>
+          <w:sz w:val="22"/>
+          <w:szCs w:val="22"/>
+        </w:rPr>
+        <w:t xml:space="preserve">  </w:t>
+      </w:r>
+      <w:proofErr w:type="spellStart"/>
+      <w:r>
+        <w:rPr>
+          <w:rFonts w:ascii="Calibri" w:hAnsi="Calibri" w:cs="Calibri"/>
+          <w:sz w:val="22"/>
+          <w:szCs w:val="22"/>
+        </w:rPr>
+        <w:t>Home_County</w:t>
+      </w:r>
+      <w:proofErr w:type="spellEnd"/>
+      <w:r>
+        <w:rPr>
+          <w:rFonts w:ascii="Calibri" w:hAnsi="Calibri" w:cs="Calibri"/>
+          <w:sz w:val="22"/>
+          <w:szCs w:val="22"/>
+        </w:rPr>
+        <w:t xml:space="preserve"> VARCHAR(100) NOT NULL,</w:t>
       </w:r>
     </w:p>
     <w:p>
@@ -3548,7 +3971,25 @@
           <w:sz w:val="22"/>
           <w:szCs w:val="22"/>
         </w:rPr>
-        <w:t xml:space="preserve">  PRIMARY KEY (User_ID));</w:t>
+        <w:t xml:space="preserve">  PRIMARY KEY (</w:t>
+      </w:r>
+      <w:proofErr w:type="spellStart"/>
+      <w:r>
+        <w:rPr>
+          <w:rFonts w:ascii="Calibri" w:hAnsi="Calibri" w:cs="Calibri"/>
+          <w:sz w:val="22"/>
+          <w:szCs w:val="22"/>
+        </w:rPr>
+        <w:t>User_ID</w:t>
+      </w:r>
+      <w:proofErr w:type="spellEnd"/>
+      <w:r>
+        <w:rPr>
+          <w:rFonts w:ascii="Calibri" w:hAnsi="Calibri" w:cs="Calibri"/>
+          <w:sz w:val="22"/>
+          <w:szCs w:val="22"/>
+        </w:rPr>
+        <w:t>));</w:t>
       </w:r>
     </w:p>
     <w:p>
@@ -3719,99 +4160,155 @@
           <w:sz w:val="22"/>
           <w:szCs w:val="22"/>
         </w:rPr>
-        <w:t>CREATE TABLE isad157_sskinner</w:t>
-      </w:r>
-      <w:r>
-        <w:rPr>
-          <w:rFonts w:ascii="Calibri" w:hAnsi="Calibri" w:cs="Calibri"/>
-          <w:sz w:val="22"/>
-          <w:szCs w:val="22"/>
-        </w:rPr>
-        <w:t>.</w:t>
-      </w:r>
-      <w:r>
-        <w:rPr>
-          <w:rFonts w:ascii="Calibri" w:hAnsi="Calibri" w:cs="Calibri"/>
-          <w:sz w:val="22"/>
-          <w:szCs w:val="22"/>
-        </w:rPr>
-        <w:t>messages (</w:t>
-      </w:r>
-    </w:p>
-    <w:p>
-      <w:pPr>
-        <w:pStyle w:val="NormalWeb"/>
-        <w:spacing w:before="0" w:beforeAutospacing="0" w:after="0" w:afterAutospacing="0"/>
-        <w:rPr>
-          <w:rFonts w:ascii="Calibri" w:hAnsi="Calibri" w:cs="Calibri"/>
-          <w:sz w:val="22"/>
-          <w:szCs w:val="22"/>
-        </w:rPr>
-      </w:pPr>
-      <w:r>
-        <w:rPr>
-          <w:rFonts w:ascii="Calibri" w:hAnsi="Calibri" w:cs="Calibri"/>
-          <w:sz w:val="22"/>
-          <w:szCs w:val="22"/>
-        </w:rPr>
-        <w:t xml:space="preserve">  Message_ID INT NOT NULL AUTO_INCREMENT,</w:t>
-      </w:r>
-    </w:p>
-    <w:p>
-      <w:pPr>
-        <w:pStyle w:val="NormalWeb"/>
-        <w:spacing w:before="0" w:beforeAutospacing="0" w:after="0" w:afterAutospacing="0"/>
-        <w:rPr>
-          <w:rFonts w:ascii="Calibri" w:hAnsi="Calibri" w:cs="Calibri"/>
-          <w:sz w:val="22"/>
-          <w:szCs w:val="22"/>
-        </w:rPr>
-      </w:pPr>
-      <w:r>
-        <w:rPr>
-          <w:rFonts w:ascii="Calibri" w:hAnsi="Calibri" w:cs="Calibri"/>
-          <w:sz w:val="22"/>
-          <w:szCs w:val="22"/>
-        </w:rPr>
-        <w:t xml:space="preserve">  Sender_ID INT NOT NULL,</w:t>
-      </w:r>
-    </w:p>
-    <w:p>
-      <w:pPr>
-        <w:pStyle w:val="NormalWeb"/>
-        <w:spacing w:before="0" w:beforeAutospacing="0" w:after="0" w:afterAutospacing="0"/>
-        <w:rPr>
-          <w:rFonts w:ascii="Calibri" w:hAnsi="Calibri" w:cs="Calibri"/>
-          <w:sz w:val="22"/>
-          <w:szCs w:val="22"/>
-        </w:rPr>
-      </w:pPr>
-      <w:r>
-        <w:rPr>
-          <w:rFonts w:ascii="Calibri" w:hAnsi="Calibri" w:cs="Calibri"/>
-          <w:sz w:val="22"/>
-          <w:szCs w:val="22"/>
-        </w:rPr>
-        <w:t xml:space="preserve">  Receiver_ID INT NOT NULL,</w:t>
-      </w:r>
-    </w:p>
-    <w:p>
-      <w:pPr>
-        <w:pStyle w:val="NormalWeb"/>
-        <w:spacing w:before="0" w:beforeAutospacing="0" w:after="0" w:afterAutospacing="0"/>
-        <w:rPr>
-          <w:rFonts w:ascii="Calibri" w:hAnsi="Calibri" w:cs="Calibri"/>
-          <w:sz w:val="22"/>
-          <w:szCs w:val="22"/>
-        </w:rPr>
-      </w:pPr>
-      <w:r>
-        <w:rPr>
-          <w:rFonts w:ascii="Calibri" w:hAnsi="Calibri" w:cs="Calibri"/>
-          <w:sz w:val="22"/>
-          <w:szCs w:val="22"/>
-        </w:rPr>
-        <w:t xml:space="preserve">  Date_Time VARCHAR(17) NOT NULL,</w:t>
+        <w:t>CREATE TABLE isad157_sskinner.messages (</w:t>
+      </w:r>
+    </w:p>
+    <w:p>
+      <w:pPr>
+        <w:pStyle w:val="NormalWeb"/>
+        <w:spacing w:before="0" w:beforeAutospacing="0" w:after="0" w:afterAutospacing="0"/>
+        <w:rPr>
+          <w:rFonts w:ascii="Calibri" w:hAnsi="Calibri" w:cs="Calibri"/>
+          <w:sz w:val="22"/>
+          <w:szCs w:val="22"/>
+        </w:rPr>
+      </w:pPr>
+      <w:r>
+        <w:rPr>
+          <w:rFonts w:ascii="Calibri" w:hAnsi="Calibri" w:cs="Calibri"/>
+          <w:sz w:val="22"/>
+          <w:szCs w:val="22"/>
+        </w:rPr>
+        <w:t xml:space="preserve">  </w:t>
+      </w:r>
+      <w:proofErr w:type="spellStart"/>
+      <w:r>
+        <w:rPr>
+          <w:rFonts w:ascii="Calibri" w:hAnsi="Calibri" w:cs="Calibri"/>
+          <w:sz w:val="22"/>
+          <w:szCs w:val="22"/>
+        </w:rPr>
+        <w:t>Message_ID</w:t>
+      </w:r>
+      <w:proofErr w:type="spellEnd"/>
+      <w:r>
+        <w:rPr>
+          <w:rFonts w:ascii="Calibri" w:hAnsi="Calibri" w:cs="Calibri"/>
+          <w:sz w:val="22"/>
+          <w:szCs w:val="22"/>
+        </w:rPr>
+        <w:t xml:space="preserve"> INT NOT NULL AUTO_INCREMENT,</w:t>
+      </w:r>
+    </w:p>
+    <w:p>
+      <w:pPr>
+        <w:pStyle w:val="NormalWeb"/>
+        <w:spacing w:before="0" w:beforeAutospacing="0" w:after="0" w:afterAutospacing="0"/>
+        <w:rPr>
+          <w:rFonts w:ascii="Calibri" w:hAnsi="Calibri" w:cs="Calibri"/>
+          <w:sz w:val="22"/>
+          <w:szCs w:val="22"/>
+        </w:rPr>
+      </w:pPr>
+      <w:r>
+        <w:rPr>
+          <w:rFonts w:ascii="Calibri" w:hAnsi="Calibri" w:cs="Calibri"/>
+          <w:sz w:val="22"/>
+          <w:szCs w:val="22"/>
+        </w:rPr>
+        <w:t xml:space="preserve">  </w:t>
+      </w:r>
+      <w:proofErr w:type="spellStart"/>
+      <w:r>
+        <w:rPr>
+          <w:rFonts w:ascii="Calibri" w:hAnsi="Calibri" w:cs="Calibri"/>
+          <w:sz w:val="22"/>
+          <w:szCs w:val="22"/>
+        </w:rPr>
+        <w:t>Sender_ID</w:t>
+      </w:r>
+      <w:proofErr w:type="spellEnd"/>
+      <w:r>
+        <w:rPr>
+          <w:rFonts w:ascii="Calibri" w:hAnsi="Calibri" w:cs="Calibri"/>
+          <w:sz w:val="22"/>
+          <w:szCs w:val="22"/>
+        </w:rPr>
+        <w:t xml:space="preserve"> INT NOT NULL,</w:t>
+      </w:r>
+    </w:p>
+    <w:p>
+      <w:pPr>
+        <w:pStyle w:val="NormalWeb"/>
+        <w:spacing w:before="0" w:beforeAutospacing="0" w:after="0" w:afterAutospacing="0"/>
+        <w:rPr>
+          <w:rFonts w:ascii="Calibri" w:hAnsi="Calibri" w:cs="Calibri"/>
+          <w:sz w:val="22"/>
+          <w:szCs w:val="22"/>
+        </w:rPr>
+      </w:pPr>
+      <w:r>
+        <w:rPr>
+          <w:rFonts w:ascii="Calibri" w:hAnsi="Calibri" w:cs="Calibri"/>
+          <w:sz w:val="22"/>
+          <w:szCs w:val="22"/>
+        </w:rPr>
+        <w:t xml:space="preserve">  </w:t>
+      </w:r>
+      <w:proofErr w:type="spellStart"/>
+      <w:r>
+        <w:rPr>
+          <w:rFonts w:ascii="Calibri" w:hAnsi="Calibri" w:cs="Calibri"/>
+          <w:sz w:val="22"/>
+          <w:szCs w:val="22"/>
+        </w:rPr>
+        <w:t>Receiver_ID</w:t>
+      </w:r>
+      <w:proofErr w:type="spellEnd"/>
+      <w:r>
+        <w:rPr>
+          <w:rFonts w:ascii="Calibri" w:hAnsi="Calibri" w:cs="Calibri"/>
+          <w:sz w:val="22"/>
+          <w:szCs w:val="22"/>
+        </w:rPr>
+        <w:t xml:space="preserve"> INT NOT NULL,</w:t>
+      </w:r>
+    </w:p>
+    <w:p>
+      <w:pPr>
+        <w:pStyle w:val="NormalWeb"/>
+        <w:spacing w:before="0" w:beforeAutospacing="0" w:after="0" w:afterAutospacing="0"/>
+        <w:rPr>
+          <w:rFonts w:ascii="Calibri" w:hAnsi="Calibri" w:cs="Calibri"/>
+          <w:sz w:val="22"/>
+          <w:szCs w:val="22"/>
+        </w:rPr>
+      </w:pPr>
+      <w:r>
+        <w:rPr>
+          <w:rFonts w:ascii="Calibri" w:hAnsi="Calibri" w:cs="Calibri"/>
+          <w:sz w:val="22"/>
+          <w:szCs w:val="22"/>
+        </w:rPr>
+        <w:t xml:space="preserve">  </w:t>
+      </w:r>
+      <w:proofErr w:type="spellStart"/>
+      <w:r>
+        <w:rPr>
+          <w:rFonts w:ascii="Calibri" w:hAnsi="Calibri" w:cs="Calibri"/>
+          <w:sz w:val="22"/>
+          <w:szCs w:val="22"/>
+        </w:rPr>
+        <w:t>Date_Time</w:t>
+      </w:r>
+      <w:proofErr w:type="spellEnd"/>
+      <w:r>
+        <w:rPr>
+          <w:rFonts w:ascii="Calibri" w:hAnsi="Calibri" w:cs="Calibri"/>
+          <w:sz w:val="22"/>
+          <w:szCs w:val="22"/>
+        </w:rPr>
+        <w:t xml:space="preserve"> VARCHAR(17) NOT NULL,</w:t>
       </w:r>
     </w:p>
     <w:p>
@@ -3849,7 +4346,25 @@
           <w:sz w:val="22"/>
           <w:szCs w:val="22"/>
         </w:rPr>
-        <w:t xml:space="preserve">  PRIMARY KEY (Message_ID),</w:t>
+        <w:t xml:space="preserve">  PRIMARY KEY (</w:t>
+      </w:r>
+      <w:proofErr w:type="spellStart"/>
+      <w:r>
+        <w:rPr>
+          <w:rFonts w:ascii="Calibri" w:hAnsi="Calibri" w:cs="Calibri"/>
+          <w:sz w:val="22"/>
+          <w:szCs w:val="22"/>
+        </w:rPr>
+        <w:t>Message_ID</w:t>
+      </w:r>
+      <w:proofErr w:type="spellEnd"/>
+      <w:r>
+        <w:rPr>
+          <w:rFonts w:ascii="Calibri" w:hAnsi="Calibri" w:cs="Calibri"/>
+          <w:sz w:val="22"/>
+          <w:szCs w:val="22"/>
+        </w:rPr>
+        <w:t>),</w:t>
       </w:r>
     </w:p>
     <w:p>
@@ -3868,10 +4383,19 @@
           <w:rFonts w:ascii="Calibri" w:hAnsi="Calibri" w:cs="Calibri"/>
           <w:sz w:val="22"/>
           <w:szCs w:val="22"/>
+        </w:rPr>
+        <w:t xml:space="preserve">  </w:t>
+      </w:r>
+      <w:r>
+        <w:rPr>
+          <w:rFonts w:ascii="Calibri" w:hAnsi="Calibri" w:cs="Calibri"/>
+          <w:sz w:val="22"/>
+          <w:szCs w:val="22"/>
           <w:lang w:val="fr-FR"/>
         </w:rPr>
-        <w:t xml:space="preserve">  UNIQUE INDEX idmessages_UNIQUE</w:t>
-      </w:r>
+        <w:t xml:space="preserve">UNIQUE INDEX </w:t>
+      </w:r>
+      <w:proofErr w:type="spellStart"/>
       <w:r>
         <w:rPr>
           <w:rFonts w:ascii="Calibri" w:hAnsi="Calibri" w:cs="Calibri"/>
@@ -3879,8 +4403,19 @@
           <w:szCs w:val="22"/>
           <w:lang w:val="fr-FR"/>
         </w:rPr>
+        <w:t>idmessages_UNIQUE</w:t>
+      </w:r>
+      <w:proofErr w:type="spellEnd"/>
+      <w:r>
+        <w:rPr>
+          <w:rFonts w:ascii="Calibri" w:hAnsi="Calibri" w:cs="Calibri"/>
+          <w:sz w:val="22"/>
+          <w:szCs w:val="22"/>
+          <w:lang w:val="fr-FR"/>
+        </w:rPr>
         <w:t xml:space="preserve"> (</w:t>
       </w:r>
+      <w:proofErr w:type="spellStart"/>
       <w:r>
         <w:rPr>
           <w:rFonts w:ascii="Calibri" w:hAnsi="Calibri" w:cs="Calibri"/>
@@ -3888,27 +4423,37 @@
           <w:szCs w:val="22"/>
           <w:lang w:val="fr-FR"/>
         </w:rPr>
-        <w:t>Message_ID ASC) VISIBLE);</w:t>
-      </w:r>
-    </w:p>
-    <w:p>
-      <w:pPr>
-        <w:pStyle w:val="NormalWeb"/>
-        <w:spacing w:before="0" w:beforeAutospacing="0" w:after="0" w:afterAutospacing="0"/>
+        <w:t>Message_ID</w:t>
+      </w:r>
+      <w:proofErr w:type="spellEnd"/>
+      <w:r>
         <w:rPr>
           <w:rFonts w:ascii="Calibri" w:hAnsi="Calibri" w:cs="Calibri"/>
           <w:sz w:val="22"/>
           <w:szCs w:val="22"/>
           <w:lang w:val="fr-FR"/>
         </w:rPr>
-      </w:pPr>
-      <w:r>
+        <w:t xml:space="preserve"> ASC) VISIBLE);</w:t>
+      </w:r>
+    </w:p>
+    <w:p>
+      <w:pPr>
+        <w:pStyle w:val="NormalWeb"/>
+        <w:spacing w:before="0" w:beforeAutospacing="0" w:after="0" w:afterAutospacing="0"/>
         <w:rPr>
           <w:rFonts w:ascii="Calibri" w:hAnsi="Calibri" w:cs="Calibri"/>
           <w:sz w:val="22"/>
           <w:szCs w:val="22"/>
           <w:lang w:val="fr-FR"/>
         </w:rPr>
+      </w:pPr>
+      <w:r>
+        <w:rPr>
+          <w:rFonts w:ascii="Calibri" w:hAnsi="Calibri" w:cs="Calibri"/>
+          <w:sz w:val="22"/>
+          <w:szCs w:val="22"/>
+          <w:lang w:val="fr-FR"/>
+        </w:rPr>
         <w:t> </w:t>
       </w:r>
     </w:p>
@@ -3968,7 +4513,25 @@
           <w:sz w:val="22"/>
           <w:szCs w:val="22"/>
         </w:rPr>
-        <w:t xml:space="preserve">  User_ID INT NOT NULL,</w:t>
+        <w:t xml:space="preserve">  </w:t>
+      </w:r>
+      <w:proofErr w:type="spellStart"/>
+      <w:r>
+        <w:rPr>
+          <w:rFonts w:ascii="Calibri" w:hAnsi="Calibri" w:cs="Calibri"/>
+          <w:sz w:val="22"/>
+          <w:szCs w:val="22"/>
+        </w:rPr>
+        <w:t>User_ID</w:t>
+      </w:r>
+      <w:proofErr w:type="spellEnd"/>
+      <w:r>
+        <w:rPr>
+          <w:rFonts w:ascii="Calibri" w:hAnsi="Calibri" w:cs="Calibri"/>
+          <w:sz w:val="22"/>
+          <w:szCs w:val="22"/>
+        </w:rPr>
+        <w:t xml:space="preserve"> INT NOT NULL,</w:t>
       </w:r>
     </w:p>
     <w:p>
@@ -4006,23 +4569,7 @@
           <w:sz w:val="22"/>
           <w:szCs w:val="22"/>
         </w:rPr>
-        <w:t xml:space="preserve">  Start</w:t>
-      </w:r>
-      <w:r>
-        <w:rPr>
-          <w:rFonts w:ascii="Calibri" w:hAnsi="Calibri" w:cs="Calibri"/>
-          <w:sz w:val="22"/>
-          <w:szCs w:val="22"/>
-        </w:rPr>
-        <w:t xml:space="preserve"> </w:t>
-      </w:r>
-      <w:r>
-        <w:rPr>
-          <w:rFonts w:ascii="Calibri" w:hAnsi="Calibri" w:cs="Calibri"/>
-          <w:sz w:val="22"/>
-          <w:szCs w:val="22"/>
-        </w:rPr>
-        <w:t>VARCHAR(4) NULL,</w:t>
+        <w:t xml:space="preserve">  Start VARCHAR(4) NULL,</w:t>
       </w:r>
     </w:p>
     <w:p>
@@ -4117,7 +4664,25 @@
           <w:sz w:val="22"/>
           <w:szCs w:val="22"/>
         </w:rPr>
-        <w:t xml:space="preserve">  User_ID INT NOT NULL,</w:t>
+        <w:t xml:space="preserve">  </w:t>
+      </w:r>
+      <w:proofErr w:type="spellStart"/>
+      <w:r>
+        <w:rPr>
+          <w:rFonts w:ascii="Calibri" w:hAnsi="Calibri" w:cs="Calibri"/>
+          <w:sz w:val="22"/>
+          <w:szCs w:val="22"/>
+        </w:rPr>
+        <w:t>User_ID</w:t>
+      </w:r>
+      <w:proofErr w:type="spellEnd"/>
+      <w:r>
+        <w:rPr>
+          <w:rFonts w:ascii="Calibri" w:hAnsi="Calibri" w:cs="Calibri"/>
+          <w:sz w:val="22"/>
+          <w:szCs w:val="22"/>
+        </w:rPr>
+        <w:t xml:space="preserve"> INT NOT NULL,</w:t>
       </w:r>
     </w:p>
     <w:p>
@@ -4187,6 +4752,44 @@
           <w:szCs w:val="22"/>
         </w:rPr>
       </w:pPr>
+    </w:p>
+    <w:p>
+      <w:pPr>
+        <w:pStyle w:val="NormalWeb"/>
+        <w:spacing w:before="0" w:beforeAutospacing="0" w:after="0" w:afterAutospacing="0"/>
+        <w:rPr>
+          <w:rFonts w:ascii="Calibri" w:hAnsi="Calibri" w:cs="Calibri"/>
+          <w:sz w:val="22"/>
+          <w:szCs w:val="22"/>
+        </w:rPr>
+      </w:pPr>
+      <w:r>
+        <w:rPr>
+          <w:rFonts w:ascii="Calibri" w:hAnsi="Calibri" w:cs="Calibri"/>
+          <w:sz w:val="22"/>
+          <w:szCs w:val="22"/>
+        </w:rPr>
+        <w:t>All of the above are SQL statements. Each section is used to create a table within the database isad157_sskinner, based on the server held at Plymouth university. These statement were executed on MySQL workbench. Within these statements, primary keys are specified in each table. Data types have been set with limits and whether or not the data slot is allowed to be empty or if it must be filled, this is determined by “NULL” and “NOT NULL”</w:t>
+      </w:r>
+      <w:r>
+        <w:rPr>
+          <w:rFonts w:ascii="Calibri" w:hAnsi="Calibri" w:cs="Calibri"/>
+          <w:sz w:val="22"/>
+          <w:szCs w:val="22"/>
+        </w:rPr>
+        <w:t xml:space="preserve"> respectively </w:t>
+      </w:r>
+    </w:p>
+    <w:p>
+      <w:pPr>
+        <w:pStyle w:val="NormalWeb"/>
+        <w:spacing w:before="0" w:beforeAutospacing="0" w:after="0" w:afterAutospacing="0"/>
+        <w:rPr>
+          <w:rFonts w:ascii="Calibri" w:hAnsi="Calibri" w:cs="Calibri"/>
+          <w:sz w:val="22"/>
+          <w:szCs w:val="22"/>
+        </w:rPr>
+      </w:pPr>
       <w:r>
         <w:rPr>
           <w:rFonts w:ascii="Calibri" w:hAnsi="Calibri" w:cs="Calibri"/>
@@ -4198,6 +4801,528 @@
     </w:p>
     <w:p>
       <w:pPr>
+        <w:rPr>
+          <w:rFonts w:ascii="Calibri" w:eastAsia="Times New Roman" w:hAnsi="Calibri" w:cs="Calibri"/>
+          <w:lang w:eastAsia="en-GB"/>
+        </w:rPr>
+      </w:pPr>
+      <w:r>
+        <w:rPr>
+          <w:rFonts w:ascii="Calibri" w:hAnsi="Calibri" w:cs="Calibri"/>
+        </w:rPr>
+        <w:br w:type="page"/>
+      </w:r>
+    </w:p>
+    <w:p>
+      <w:pPr>
+        <w:pStyle w:val="NormalWeb"/>
+        <w:spacing w:before="0" w:beforeAutospacing="0" w:after="0" w:afterAutospacing="0"/>
+        <w:rPr>
+          <w:rFonts w:ascii="Calibri" w:hAnsi="Calibri" w:cs="Calibri"/>
+          <w:sz w:val="22"/>
+          <w:szCs w:val="22"/>
+        </w:rPr>
+      </w:pPr>
+      <w:r>
+        <w:rPr>
+          <w:rFonts w:ascii="Calibri" w:hAnsi="Calibri" w:cs="Calibri"/>
+          <w:noProof/>
+          <w:sz w:val="22"/>
+          <w:szCs w:val="22"/>
+        </w:rPr>
+        <w:lastRenderedPageBreak/>
+        <mc:AlternateContent>
+          <mc:Choice Requires="wps">
+            <w:drawing>
+              <wp:anchor distT="0" distB="0" distL="114300" distR="114300" simplePos="0" relativeHeight="251678720" behindDoc="0" locked="0" layoutInCell="1" allowOverlap="1" wp14:anchorId="702108DC" wp14:editId="3E5DE2F9">
+                <wp:simplePos x="0" y="0"/>
+                <wp:positionH relativeFrom="column">
+                  <wp:posOffset>-74428</wp:posOffset>
+                </wp:positionH>
+                <wp:positionV relativeFrom="paragraph">
+                  <wp:posOffset>-53163</wp:posOffset>
+                </wp:positionV>
+                <wp:extent cx="5273749" cy="8782493"/>
+                <wp:effectExtent l="0" t="0" r="22225" b="19050"/>
+                <wp:wrapNone/>
+                <wp:docPr id="9" name="Rectangle 9"/>
+                <wp:cNvGraphicFramePr/>
+                <a:graphic xmlns:a="http://schemas.openxmlformats.org/drawingml/2006/main">
+                  <a:graphicData uri="http://schemas.microsoft.com/office/word/2010/wordprocessingShape">
+                    <wps:wsp>
+                      <wps:cNvSpPr/>
+                      <wps:spPr>
+                        <a:xfrm>
+                          <a:off x="0" y="0"/>
+                          <a:ext cx="5273749" cy="8782493"/>
+                        </a:xfrm>
+                        <a:prstGeom prst="rect">
+                          <a:avLst/>
+                        </a:prstGeom>
+                        <a:noFill/>
+                        <a:ln>
+                          <a:solidFill>
+                            <a:schemeClr val="tx1"/>
+                          </a:solidFill>
+                        </a:ln>
+                      </wps:spPr>
+                      <wps:style>
+                        <a:lnRef idx="2">
+                          <a:schemeClr val="accent1">
+                            <a:shade val="50000"/>
+                          </a:schemeClr>
+                        </a:lnRef>
+                        <a:fillRef idx="1">
+                          <a:schemeClr val="accent1"/>
+                        </a:fillRef>
+                        <a:effectRef idx="0">
+                          <a:schemeClr val="accent1"/>
+                        </a:effectRef>
+                        <a:fontRef idx="minor">
+                          <a:schemeClr val="lt1"/>
+                        </a:fontRef>
+                      </wps:style>
+                      <wps:bodyPr rot="0" spcFirstLastPara="0" vertOverflow="overflow" horzOverflow="overflow" vert="horz" wrap="square" lIns="91440" tIns="45720" rIns="91440" bIns="45720" numCol="1" spcCol="0" rtlCol="0" fromWordArt="0" anchor="ctr" anchorCtr="0" forceAA="0" compatLnSpc="1">
+                        <a:prstTxWarp prst="textNoShape">
+                          <a:avLst/>
+                        </a:prstTxWarp>
+                        <a:noAutofit/>
+                      </wps:bodyPr>
+                    </wps:wsp>
+                  </a:graphicData>
+                </a:graphic>
+                <wp14:sizeRelV relativeFrom="margin">
+                  <wp14:pctHeight>0</wp14:pctHeight>
+                </wp14:sizeRelV>
+              </wp:anchor>
+            </w:drawing>
+          </mc:Choice>
+          <mc:Fallback>
+            <w:pict>
+              <v:rect w14:anchorId="6D55FE97" id="Rectangle 9" o:spid="_x0000_s1026" style="position:absolute;margin-left:-5.85pt;margin-top:-4.2pt;width:415.25pt;height:691.55pt;z-index:251678720;visibility:visible;mso-wrap-style:square;mso-height-percent:0;mso-wrap-distance-left:9pt;mso-wrap-distance-top:0;mso-wrap-distance-right:9pt;mso-wrap-distance-bottom:0;mso-position-horizontal:absolute;mso-position-horizontal-relative:text;mso-position-vertical:absolute;mso-position-vertical-relative:text;mso-height-percent:0;mso-height-relative:margin;v-text-anchor:middle" o:gfxdata="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" filled="f" strokecolor="black [3213]" strokeweight="1pt"/>
+            </w:pict>
+          </mc:Fallback>
+        </mc:AlternateContent>
+      </w:r>
+      <w:r>
+        <w:rPr>
+          <w:rFonts w:ascii="Calibri" w:hAnsi="Calibri" w:cs="Calibri"/>
+          <w:sz w:val="22"/>
+          <w:szCs w:val="22"/>
+        </w:rPr>
+        <w:t xml:space="preserve">ALTER TABLE isad157_sskinner.education </w:t>
+      </w:r>
+    </w:p>
+    <w:p>
+      <w:pPr>
+        <w:pStyle w:val="NormalWeb"/>
+        <w:spacing w:before="0" w:beforeAutospacing="0" w:after="0" w:afterAutospacing="0"/>
+        <w:rPr>
+          <w:rFonts w:ascii="Calibri" w:hAnsi="Calibri" w:cs="Calibri"/>
+          <w:sz w:val="22"/>
+          <w:szCs w:val="22"/>
+        </w:rPr>
+      </w:pPr>
+      <w:r>
+        <w:rPr>
+          <w:rFonts w:ascii="Calibri" w:hAnsi="Calibri" w:cs="Calibri"/>
+          <w:sz w:val="22"/>
+          <w:szCs w:val="22"/>
+        </w:rPr>
+        <w:t xml:space="preserve">ADD INDEX </w:t>
+      </w:r>
+      <w:proofErr w:type="spellStart"/>
+      <w:r>
+        <w:rPr>
+          <w:rFonts w:ascii="Calibri" w:hAnsi="Calibri" w:cs="Calibri"/>
+          <w:sz w:val="22"/>
+          <w:szCs w:val="22"/>
+        </w:rPr>
+        <w:t>User_ID_idx</w:t>
+      </w:r>
+      <w:proofErr w:type="spellEnd"/>
+      <w:r>
+        <w:rPr>
+          <w:rFonts w:ascii="Calibri" w:hAnsi="Calibri" w:cs="Calibri"/>
+          <w:sz w:val="22"/>
+          <w:szCs w:val="22"/>
+        </w:rPr>
+        <w:t xml:space="preserve"> (</w:t>
+      </w:r>
+      <w:proofErr w:type="spellStart"/>
+      <w:r>
+        <w:rPr>
+          <w:rFonts w:ascii="Calibri" w:hAnsi="Calibri" w:cs="Calibri"/>
+          <w:sz w:val="22"/>
+          <w:szCs w:val="22"/>
+        </w:rPr>
+        <w:t>User_ID</w:t>
+      </w:r>
+      <w:proofErr w:type="spellEnd"/>
+      <w:r>
+        <w:rPr>
+          <w:rFonts w:ascii="Calibri" w:hAnsi="Calibri" w:cs="Calibri"/>
+          <w:sz w:val="22"/>
+          <w:szCs w:val="22"/>
+        </w:rPr>
+        <w:t xml:space="preserve"> ASC) VISIBLE;</w:t>
+      </w:r>
+    </w:p>
+    <w:p>
+      <w:pPr>
+        <w:pStyle w:val="NormalWeb"/>
+        <w:spacing w:before="0" w:beforeAutospacing="0" w:after="0" w:afterAutospacing="0"/>
+        <w:rPr>
+          <w:rFonts w:ascii="Calibri" w:hAnsi="Calibri" w:cs="Calibri"/>
+          <w:sz w:val="22"/>
+          <w:szCs w:val="22"/>
+        </w:rPr>
+      </w:pPr>
+      <w:r>
+        <w:rPr>
+          <w:rFonts w:ascii="Calibri" w:hAnsi="Calibri" w:cs="Calibri"/>
+          <w:sz w:val="22"/>
+          <w:szCs w:val="22"/>
+        </w:rPr>
+        <w:t>;</w:t>
+      </w:r>
+    </w:p>
+    <w:p>
+      <w:pPr>
+        <w:pStyle w:val="NormalWeb"/>
+        <w:spacing w:before="0" w:beforeAutospacing="0" w:after="0" w:afterAutospacing="0"/>
+        <w:rPr>
+          <w:rFonts w:ascii="Calibri" w:hAnsi="Calibri" w:cs="Calibri"/>
+          <w:sz w:val="22"/>
+          <w:szCs w:val="22"/>
+        </w:rPr>
+      </w:pPr>
+      <w:r>
+        <w:rPr>
+          <w:rFonts w:ascii="Calibri" w:hAnsi="Calibri" w:cs="Calibri"/>
+          <w:sz w:val="22"/>
+          <w:szCs w:val="22"/>
+        </w:rPr>
+        <w:t xml:space="preserve">ALTER TABLE isad157_sskinner.education </w:t>
+      </w:r>
+    </w:p>
+    <w:p>
+      <w:pPr>
+        <w:pStyle w:val="NormalWeb"/>
+        <w:spacing w:before="0" w:beforeAutospacing="0" w:after="0" w:afterAutospacing="0"/>
+        <w:rPr>
+          <w:rFonts w:ascii="Calibri" w:hAnsi="Calibri" w:cs="Calibri"/>
+          <w:sz w:val="22"/>
+          <w:szCs w:val="22"/>
+        </w:rPr>
+      </w:pPr>
+      <w:r>
+        <w:rPr>
+          <w:rFonts w:ascii="Calibri" w:hAnsi="Calibri" w:cs="Calibri"/>
+          <w:sz w:val="22"/>
+          <w:szCs w:val="22"/>
+        </w:rPr>
+        <w:t xml:space="preserve">ADD CONSTRAINT </w:t>
+      </w:r>
+      <w:proofErr w:type="spellStart"/>
+      <w:r>
+        <w:rPr>
+          <w:rFonts w:ascii="Calibri" w:hAnsi="Calibri" w:cs="Calibri"/>
+          <w:sz w:val="22"/>
+          <w:szCs w:val="22"/>
+        </w:rPr>
+        <w:t>User_ID</w:t>
+      </w:r>
+      <w:proofErr w:type="spellEnd"/>
+    </w:p>
+    <w:p>
+      <w:pPr>
+        <w:pStyle w:val="NormalWeb"/>
+        <w:spacing w:before="0" w:beforeAutospacing="0" w:after="0" w:afterAutospacing="0"/>
+        <w:rPr>
+          <w:rFonts w:ascii="Calibri" w:hAnsi="Calibri" w:cs="Calibri"/>
+          <w:sz w:val="22"/>
+          <w:szCs w:val="22"/>
+        </w:rPr>
+      </w:pPr>
+      <w:r>
+        <w:rPr>
+          <w:rFonts w:ascii="Calibri" w:hAnsi="Calibri" w:cs="Calibri"/>
+          <w:sz w:val="22"/>
+          <w:szCs w:val="22"/>
+        </w:rPr>
+        <w:t xml:space="preserve">  FOREIGN KEY (</w:t>
+      </w:r>
+      <w:proofErr w:type="spellStart"/>
+      <w:r>
+        <w:rPr>
+          <w:rFonts w:ascii="Calibri" w:hAnsi="Calibri" w:cs="Calibri"/>
+          <w:sz w:val="22"/>
+          <w:szCs w:val="22"/>
+        </w:rPr>
+        <w:t>User_ID</w:t>
+      </w:r>
+      <w:proofErr w:type="spellEnd"/>
+      <w:r>
+        <w:rPr>
+          <w:rFonts w:ascii="Calibri" w:hAnsi="Calibri" w:cs="Calibri"/>
+          <w:sz w:val="22"/>
+          <w:szCs w:val="22"/>
+        </w:rPr>
+        <w:t>)</w:t>
+      </w:r>
+    </w:p>
+    <w:p>
+      <w:pPr>
+        <w:pStyle w:val="NormalWeb"/>
+        <w:spacing w:before="0" w:beforeAutospacing="0" w:after="0" w:afterAutospacing="0"/>
+        <w:rPr>
+          <w:rFonts w:ascii="Calibri" w:hAnsi="Calibri" w:cs="Calibri"/>
+          <w:sz w:val="22"/>
+          <w:szCs w:val="22"/>
+        </w:rPr>
+      </w:pPr>
+      <w:r>
+        <w:rPr>
+          <w:rFonts w:ascii="Calibri" w:hAnsi="Calibri" w:cs="Calibri"/>
+          <w:sz w:val="22"/>
+          <w:szCs w:val="22"/>
+        </w:rPr>
+        <w:t xml:space="preserve">  REFERENCES isad157_sskinner.user (</w:t>
+      </w:r>
+      <w:proofErr w:type="spellStart"/>
+      <w:r>
+        <w:rPr>
+          <w:rFonts w:ascii="Calibri" w:hAnsi="Calibri" w:cs="Calibri"/>
+          <w:sz w:val="22"/>
+          <w:szCs w:val="22"/>
+        </w:rPr>
+        <w:t>User_ID</w:t>
+      </w:r>
+      <w:proofErr w:type="spellEnd"/>
+      <w:r>
+        <w:rPr>
+          <w:rFonts w:ascii="Calibri" w:hAnsi="Calibri" w:cs="Calibri"/>
+          <w:sz w:val="22"/>
+          <w:szCs w:val="22"/>
+        </w:rPr>
+        <w:t>)</w:t>
+      </w:r>
+    </w:p>
+    <w:p>
+      <w:pPr>
+        <w:pStyle w:val="NormalWeb"/>
+        <w:spacing w:before="0" w:beforeAutospacing="0" w:after="0" w:afterAutospacing="0"/>
+        <w:rPr>
+          <w:rFonts w:ascii="Calibri" w:hAnsi="Calibri" w:cs="Calibri"/>
+          <w:sz w:val="22"/>
+          <w:szCs w:val="22"/>
+        </w:rPr>
+      </w:pPr>
+      <w:r>
+        <w:rPr>
+          <w:rFonts w:ascii="Calibri" w:hAnsi="Calibri" w:cs="Calibri"/>
+          <w:sz w:val="22"/>
+          <w:szCs w:val="22"/>
+        </w:rPr>
+        <w:t xml:space="preserve">  ON DELETE NO ACTION</w:t>
+      </w:r>
+    </w:p>
+    <w:p>
+      <w:pPr>
+        <w:pStyle w:val="NormalWeb"/>
+        <w:spacing w:before="0" w:beforeAutospacing="0" w:after="0" w:afterAutospacing="0"/>
+        <w:rPr>
+          <w:rFonts w:ascii="Calibri" w:hAnsi="Calibri" w:cs="Calibri"/>
+          <w:sz w:val="22"/>
+          <w:szCs w:val="22"/>
+        </w:rPr>
+      </w:pPr>
+      <w:r>
+        <w:rPr>
+          <w:rFonts w:ascii="Calibri" w:hAnsi="Calibri" w:cs="Calibri"/>
+          <w:sz w:val="22"/>
+          <w:szCs w:val="22"/>
+        </w:rPr>
+        <w:t xml:space="preserve">  ON UPDATE NO ACTION;</w:t>
+      </w:r>
+    </w:p>
+    <w:p>
+      <w:pPr>
+        <w:pStyle w:val="NormalWeb"/>
+        <w:spacing w:before="0" w:beforeAutospacing="0" w:after="0" w:afterAutospacing="0"/>
+        <w:rPr>
+          <w:rFonts w:ascii="Calibri" w:hAnsi="Calibri" w:cs="Calibri"/>
+          <w:sz w:val="22"/>
+          <w:szCs w:val="22"/>
+        </w:rPr>
+      </w:pPr>
+    </w:p>
+    <w:p>
+      <w:pPr>
+        <w:pStyle w:val="NormalWeb"/>
+        <w:spacing w:before="0" w:beforeAutospacing="0" w:after="0" w:afterAutospacing="0"/>
+        <w:rPr>
+          <w:rFonts w:ascii="Calibri" w:hAnsi="Calibri" w:cs="Calibri"/>
+          <w:sz w:val="22"/>
+          <w:szCs w:val="22"/>
+        </w:rPr>
+      </w:pPr>
+    </w:p>
+    <w:p>
+      <w:pPr>
+        <w:pStyle w:val="NormalWeb"/>
+        <w:spacing w:before="0" w:beforeAutospacing="0" w:after="0" w:afterAutospacing="0"/>
+        <w:rPr>
+          <w:rFonts w:ascii="Calibri" w:hAnsi="Calibri" w:cs="Calibri"/>
+          <w:sz w:val="22"/>
+          <w:szCs w:val="22"/>
+        </w:rPr>
+      </w:pPr>
+      <w:r>
+        <w:rPr>
+          <w:rFonts w:ascii="Calibri" w:hAnsi="Calibri" w:cs="Calibri"/>
+          <w:sz w:val="22"/>
+          <w:szCs w:val="22"/>
+        </w:rPr>
+        <w:t xml:space="preserve">ALTER TABLE isad157_sskinner.occupation </w:t>
+      </w:r>
+    </w:p>
+    <w:p>
+      <w:pPr>
+        <w:pStyle w:val="NormalWeb"/>
+        <w:spacing w:before="0" w:beforeAutospacing="0" w:after="0" w:afterAutospacing="0"/>
+        <w:rPr>
+          <w:rFonts w:ascii="Calibri" w:hAnsi="Calibri" w:cs="Calibri"/>
+          <w:sz w:val="22"/>
+          <w:szCs w:val="22"/>
+        </w:rPr>
+      </w:pPr>
+      <w:r>
+        <w:rPr>
+          <w:rFonts w:ascii="Calibri" w:hAnsi="Calibri" w:cs="Calibri"/>
+          <w:sz w:val="22"/>
+          <w:szCs w:val="22"/>
+        </w:rPr>
+        <w:t xml:space="preserve">ADD CONSTRAINT </w:t>
+      </w:r>
+      <w:proofErr w:type="spellStart"/>
+      <w:r>
+        <w:rPr>
+          <w:rFonts w:ascii="Calibri" w:hAnsi="Calibri" w:cs="Calibri"/>
+          <w:sz w:val="22"/>
+          <w:szCs w:val="22"/>
+        </w:rPr>
+        <w:t>Userr_ID</w:t>
+      </w:r>
+      <w:proofErr w:type="spellEnd"/>
+    </w:p>
+    <w:p>
+      <w:pPr>
+        <w:pStyle w:val="NormalWeb"/>
+        <w:spacing w:before="0" w:beforeAutospacing="0" w:after="0" w:afterAutospacing="0"/>
+        <w:rPr>
+          <w:rFonts w:ascii="Calibri" w:hAnsi="Calibri" w:cs="Calibri"/>
+          <w:sz w:val="22"/>
+          <w:szCs w:val="22"/>
+        </w:rPr>
+      </w:pPr>
+      <w:r>
+        <w:rPr>
+          <w:rFonts w:ascii="Calibri" w:hAnsi="Calibri" w:cs="Calibri"/>
+          <w:sz w:val="22"/>
+          <w:szCs w:val="22"/>
+        </w:rPr>
+        <w:t xml:space="preserve">  FOREIGN KEY (</w:t>
+      </w:r>
+      <w:proofErr w:type="spellStart"/>
+      <w:r>
+        <w:rPr>
+          <w:rFonts w:ascii="Calibri" w:hAnsi="Calibri" w:cs="Calibri"/>
+          <w:sz w:val="22"/>
+          <w:szCs w:val="22"/>
+        </w:rPr>
+        <w:t>User_ID</w:t>
+      </w:r>
+      <w:proofErr w:type="spellEnd"/>
+      <w:r>
+        <w:rPr>
+          <w:rFonts w:ascii="Calibri" w:hAnsi="Calibri" w:cs="Calibri"/>
+          <w:sz w:val="22"/>
+          <w:szCs w:val="22"/>
+        </w:rPr>
+        <w:t>)</w:t>
+      </w:r>
+    </w:p>
+    <w:p>
+      <w:pPr>
+        <w:pStyle w:val="NormalWeb"/>
+        <w:spacing w:before="0" w:beforeAutospacing="0" w:after="0" w:afterAutospacing="0"/>
+        <w:rPr>
+          <w:rFonts w:ascii="Calibri" w:hAnsi="Calibri" w:cs="Calibri"/>
+          <w:sz w:val="22"/>
+          <w:szCs w:val="22"/>
+        </w:rPr>
+      </w:pPr>
+      <w:r>
+        <w:rPr>
+          <w:rFonts w:ascii="Calibri" w:hAnsi="Calibri" w:cs="Calibri"/>
+          <w:sz w:val="22"/>
+          <w:szCs w:val="22"/>
+        </w:rPr>
+        <w:t xml:space="preserve">  REFERENCES isad157_sskinner.user (</w:t>
+      </w:r>
+      <w:proofErr w:type="spellStart"/>
+      <w:r>
+        <w:rPr>
+          <w:rFonts w:ascii="Calibri" w:hAnsi="Calibri" w:cs="Calibri"/>
+          <w:sz w:val="22"/>
+          <w:szCs w:val="22"/>
+        </w:rPr>
+        <w:t>User_ID</w:t>
+      </w:r>
+      <w:proofErr w:type="spellEnd"/>
+    </w:p>
+    <w:p>
+      <w:pPr>
+        <w:pStyle w:val="NormalWeb"/>
+        <w:spacing w:before="0" w:beforeAutospacing="0" w:after="0" w:afterAutospacing="0"/>
+        <w:rPr>
+          <w:rFonts w:ascii="Calibri" w:hAnsi="Calibri" w:cs="Calibri"/>
+          <w:sz w:val="22"/>
+          <w:szCs w:val="22"/>
+        </w:rPr>
+      </w:pPr>
+      <w:r>
+        <w:rPr>
+          <w:rFonts w:ascii="Calibri" w:hAnsi="Calibri" w:cs="Calibri"/>
+          <w:sz w:val="22"/>
+          <w:szCs w:val="22"/>
+        </w:rPr>
+        <w:t xml:space="preserve">  ON DELETE NO ACTION</w:t>
+      </w:r>
+    </w:p>
+    <w:p>
+      <w:pPr>
+        <w:pStyle w:val="NormalWeb"/>
+        <w:spacing w:before="0" w:beforeAutospacing="0" w:after="0" w:afterAutospacing="0"/>
+        <w:rPr>
+          <w:rFonts w:ascii="Calibri" w:hAnsi="Calibri" w:cs="Calibri"/>
+          <w:sz w:val="22"/>
+          <w:szCs w:val="22"/>
+        </w:rPr>
+      </w:pPr>
+      <w:r>
+        <w:rPr>
+          <w:rFonts w:ascii="Calibri" w:hAnsi="Calibri" w:cs="Calibri"/>
+          <w:sz w:val="22"/>
+          <w:szCs w:val="22"/>
+        </w:rPr>
+        <w:t xml:space="preserve">  ON UPDATE NO ACTION;</w:t>
+      </w:r>
+    </w:p>
+    <w:p>
+      <w:pPr>
         <w:pStyle w:val="NormalWeb"/>
         <w:spacing w:before="0" w:beforeAutospacing="0" w:after="0" w:afterAutospacing="0"/>
         <w:rPr>
@@ -4231,26 +5356,100 @@
           <w:sz w:val="22"/>
           <w:szCs w:val="22"/>
         </w:rPr>
-        <w:t xml:space="preserve">ALTER TABLE isad157_sskinner.education </w:t>
-      </w:r>
-    </w:p>
-    <w:p>
-      <w:pPr>
-        <w:pStyle w:val="NormalWeb"/>
-        <w:spacing w:before="0" w:beforeAutospacing="0" w:after="0" w:afterAutospacing="0"/>
-        <w:rPr>
-          <w:rFonts w:ascii="Calibri" w:hAnsi="Calibri" w:cs="Calibri"/>
-          <w:sz w:val="22"/>
-          <w:szCs w:val="22"/>
-        </w:rPr>
-      </w:pPr>
-      <w:r>
-        <w:rPr>
-          <w:rFonts w:ascii="Calibri" w:hAnsi="Calibri" w:cs="Calibri"/>
-          <w:sz w:val="22"/>
-          <w:szCs w:val="22"/>
-        </w:rPr>
-        <w:t>ADD INDEX User_ID_idx (User_ID ASC) VISIBLE;</w:t>
+        <w:t> </w:t>
+      </w:r>
+    </w:p>
+    <w:p>
+      <w:pPr>
+        <w:pStyle w:val="NormalWeb"/>
+        <w:spacing w:before="0" w:beforeAutospacing="0" w:after="0" w:afterAutospacing="0"/>
+        <w:rPr>
+          <w:rFonts w:ascii="Calibri" w:hAnsi="Calibri" w:cs="Calibri"/>
+          <w:sz w:val="22"/>
+          <w:szCs w:val="22"/>
+        </w:rPr>
+      </w:pPr>
+      <w:r>
+        <w:rPr>
+          <w:rFonts w:ascii="Calibri" w:hAnsi="Calibri" w:cs="Calibri"/>
+          <w:sz w:val="22"/>
+          <w:szCs w:val="22"/>
+        </w:rPr>
+        <w:t xml:space="preserve">ALTER TABLE isad157_sskinner.friendships </w:t>
+      </w:r>
+    </w:p>
+    <w:p>
+      <w:pPr>
+        <w:pStyle w:val="NormalWeb"/>
+        <w:spacing w:before="0" w:beforeAutospacing="0" w:after="0" w:afterAutospacing="0"/>
+        <w:rPr>
+          <w:rFonts w:ascii="Calibri" w:hAnsi="Calibri" w:cs="Calibri"/>
+          <w:sz w:val="22"/>
+          <w:szCs w:val="22"/>
+        </w:rPr>
+      </w:pPr>
+      <w:r>
+        <w:rPr>
+          <w:rFonts w:ascii="Calibri" w:hAnsi="Calibri" w:cs="Calibri"/>
+          <w:sz w:val="22"/>
+          <w:szCs w:val="22"/>
+        </w:rPr>
+        <w:t xml:space="preserve">ADD INDEX </w:t>
+      </w:r>
+      <w:proofErr w:type="spellStart"/>
+      <w:r>
+        <w:rPr>
+          <w:rFonts w:ascii="Calibri" w:hAnsi="Calibri" w:cs="Calibri"/>
+          <w:sz w:val="22"/>
+          <w:szCs w:val="22"/>
+        </w:rPr>
+        <w:t>Useerr_ID_idx</w:t>
+      </w:r>
+      <w:proofErr w:type="spellEnd"/>
+      <w:r>
+        <w:rPr>
+          <w:rFonts w:ascii="Calibri" w:hAnsi="Calibri" w:cs="Calibri"/>
+          <w:sz w:val="22"/>
+          <w:szCs w:val="22"/>
+        </w:rPr>
+        <w:t xml:space="preserve"> (User1_ID ASC) VISIBLE,</w:t>
+      </w:r>
+    </w:p>
+    <w:p>
+      <w:pPr>
+        <w:pStyle w:val="NormalWeb"/>
+        <w:spacing w:before="0" w:beforeAutospacing="0" w:after="0" w:afterAutospacing="0"/>
+        <w:rPr>
+          <w:rFonts w:ascii="Calibri" w:hAnsi="Calibri" w:cs="Calibri"/>
+          <w:sz w:val="22"/>
+          <w:szCs w:val="22"/>
+        </w:rPr>
+      </w:pPr>
+      <w:r>
+        <w:rPr>
+          <w:rFonts w:ascii="Calibri" w:hAnsi="Calibri" w:cs="Calibri"/>
+          <w:sz w:val="22"/>
+          <w:szCs w:val="22"/>
+        </w:rPr>
+        <w:t xml:space="preserve">ADD INDEX </w:t>
+      </w:r>
+      <w:proofErr w:type="spellStart"/>
+      <w:r>
+        <w:rPr>
+          <w:rFonts w:ascii="Calibri" w:hAnsi="Calibri" w:cs="Calibri"/>
+          <w:sz w:val="22"/>
+          <w:szCs w:val="22"/>
+        </w:rPr>
+        <w:t>Useer_ID_idx</w:t>
+      </w:r>
+      <w:proofErr w:type="spellEnd"/>
+      <w:r>
+        <w:rPr>
+          <w:rFonts w:ascii="Calibri" w:hAnsi="Calibri" w:cs="Calibri"/>
+          <w:sz w:val="22"/>
+          <w:szCs w:val="22"/>
+        </w:rPr>
+        <w:t xml:space="preserve"> (User2_ID ASC) VISIBLE;</w:t>
       </w:r>
     </w:p>
     <w:p>
@@ -4288,64 +5487,92 @@
           <w:sz w:val="22"/>
           <w:szCs w:val="22"/>
         </w:rPr>
-        <w:t xml:space="preserve">ALTER TABLE isad157_sskinner.education </w:t>
-      </w:r>
-    </w:p>
-    <w:p>
-      <w:pPr>
-        <w:pStyle w:val="NormalWeb"/>
-        <w:spacing w:before="0" w:beforeAutospacing="0" w:after="0" w:afterAutospacing="0"/>
-        <w:rPr>
-          <w:rFonts w:ascii="Calibri" w:hAnsi="Calibri" w:cs="Calibri"/>
-          <w:sz w:val="22"/>
-          <w:szCs w:val="22"/>
-        </w:rPr>
-      </w:pPr>
-      <w:r>
-        <w:rPr>
-          <w:rFonts w:ascii="Calibri" w:hAnsi="Calibri" w:cs="Calibri"/>
-          <w:sz w:val="22"/>
-          <w:szCs w:val="22"/>
-        </w:rPr>
-        <w:t>ADD CONSTRAINT User_ID</w:t>
-      </w:r>
-    </w:p>
-    <w:p>
-      <w:pPr>
-        <w:pStyle w:val="NormalWeb"/>
-        <w:spacing w:before="0" w:beforeAutospacing="0" w:after="0" w:afterAutospacing="0"/>
-        <w:rPr>
-          <w:rFonts w:ascii="Calibri" w:hAnsi="Calibri" w:cs="Calibri"/>
-          <w:sz w:val="22"/>
-          <w:szCs w:val="22"/>
-        </w:rPr>
-      </w:pPr>
-      <w:r>
-        <w:rPr>
-          <w:rFonts w:ascii="Calibri" w:hAnsi="Calibri" w:cs="Calibri"/>
-          <w:sz w:val="22"/>
-          <w:szCs w:val="22"/>
-        </w:rPr>
-        <w:t xml:space="preserve">  FOREIGN KEY (User_ID)</w:t>
-      </w:r>
-    </w:p>
-    <w:p>
-      <w:pPr>
-        <w:pStyle w:val="NormalWeb"/>
-        <w:spacing w:before="0" w:beforeAutospacing="0" w:after="0" w:afterAutospacing="0"/>
-        <w:rPr>
-          <w:rFonts w:ascii="Calibri" w:hAnsi="Calibri" w:cs="Calibri"/>
-          <w:sz w:val="22"/>
-          <w:szCs w:val="22"/>
-        </w:rPr>
-      </w:pPr>
-      <w:r>
-        <w:rPr>
-          <w:rFonts w:ascii="Calibri" w:hAnsi="Calibri" w:cs="Calibri"/>
-          <w:sz w:val="22"/>
-          <w:szCs w:val="22"/>
-        </w:rPr>
-        <w:t xml:space="preserve">  REFERENCES isad157_sskinner.user (User_ID)</w:t>
+        <w:t xml:space="preserve">ALTER TABLE isad157_sskinner.friendships </w:t>
+      </w:r>
+    </w:p>
+    <w:p>
+      <w:pPr>
+        <w:pStyle w:val="NormalWeb"/>
+        <w:spacing w:before="0" w:beforeAutospacing="0" w:after="0" w:afterAutospacing="0"/>
+        <w:rPr>
+          <w:rFonts w:ascii="Calibri" w:hAnsi="Calibri" w:cs="Calibri"/>
+          <w:sz w:val="22"/>
+          <w:szCs w:val="22"/>
+        </w:rPr>
+      </w:pPr>
+      <w:r>
+        <w:rPr>
+          <w:rFonts w:ascii="Calibri" w:hAnsi="Calibri" w:cs="Calibri"/>
+          <w:sz w:val="22"/>
+          <w:szCs w:val="22"/>
+        </w:rPr>
+        <w:t xml:space="preserve">ADD CONSTRAINT </w:t>
+      </w:r>
+      <w:proofErr w:type="spellStart"/>
+      <w:r>
+        <w:rPr>
+          <w:rFonts w:ascii="Calibri" w:hAnsi="Calibri" w:cs="Calibri"/>
+          <w:sz w:val="22"/>
+          <w:szCs w:val="22"/>
+        </w:rPr>
+        <w:t>Useerr_ID</w:t>
+      </w:r>
+      <w:proofErr w:type="spellEnd"/>
+    </w:p>
+    <w:p>
+      <w:pPr>
+        <w:pStyle w:val="NormalWeb"/>
+        <w:spacing w:before="0" w:beforeAutospacing="0" w:after="0" w:afterAutospacing="0"/>
+        <w:rPr>
+          <w:rFonts w:ascii="Calibri" w:hAnsi="Calibri" w:cs="Calibri"/>
+          <w:sz w:val="22"/>
+          <w:szCs w:val="22"/>
+        </w:rPr>
+      </w:pPr>
+      <w:r>
+        <w:rPr>
+          <w:rFonts w:ascii="Calibri" w:hAnsi="Calibri" w:cs="Calibri"/>
+          <w:sz w:val="22"/>
+          <w:szCs w:val="22"/>
+        </w:rPr>
+        <w:t xml:space="preserve">  FOREIGN KEY (User1_ID)</w:t>
+      </w:r>
+    </w:p>
+    <w:p>
+      <w:pPr>
+        <w:pStyle w:val="NormalWeb"/>
+        <w:spacing w:before="0" w:beforeAutospacing="0" w:after="0" w:afterAutospacing="0"/>
+        <w:rPr>
+          <w:rFonts w:ascii="Calibri" w:hAnsi="Calibri" w:cs="Calibri"/>
+          <w:sz w:val="22"/>
+          <w:szCs w:val="22"/>
+        </w:rPr>
+      </w:pPr>
+      <w:r>
+        <w:rPr>
+          <w:rFonts w:ascii="Calibri" w:hAnsi="Calibri" w:cs="Calibri"/>
+          <w:sz w:val="22"/>
+          <w:szCs w:val="22"/>
+        </w:rPr>
+        <w:t xml:space="preserve">  REFERENCES isad157_sskinner.user (</w:t>
+      </w:r>
+      <w:proofErr w:type="spellStart"/>
+      <w:r>
+        <w:rPr>
+          <w:rFonts w:ascii="Calibri" w:hAnsi="Calibri" w:cs="Calibri"/>
+          <w:sz w:val="22"/>
+          <w:szCs w:val="22"/>
+        </w:rPr>
+        <w:t>User_ID</w:t>
+      </w:r>
+      <w:proofErr w:type="spellEnd"/>
+      <w:r>
+        <w:rPr>
+          <w:rFonts w:ascii="Calibri" w:hAnsi="Calibri" w:cs="Calibri"/>
+          <w:sz w:val="22"/>
+          <w:szCs w:val="22"/>
+        </w:rPr>
+        <w:t>)</w:t>
       </w:r>
     </w:p>
     <w:p>
@@ -4383,6 +5610,129 @@
           <w:sz w:val="22"/>
           <w:szCs w:val="22"/>
         </w:rPr>
+        <w:t xml:space="preserve">  ON UPDATE NO ACTION,</w:t>
+      </w:r>
+    </w:p>
+    <w:p>
+      <w:pPr>
+        <w:pStyle w:val="NormalWeb"/>
+        <w:spacing w:before="0" w:beforeAutospacing="0" w:after="0" w:afterAutospacing="0"/>
+        <w:rPr>
+          <w:rFonts w:ascii="Calibri" w:hAnsi="Calibri" w:cs="Calibri"/>
+          <w:sz w:val="22"/>
+          <w:szCs w:val="22"/>
+        </w:rPr>
+      </w:pPr>
+      <w:r>
+        <w:rPr>
+          <w:rFonts w:ascii="Calibri" w:hAnsi="Calibri" w:cs="Calibri"/>
+          <w:sz w:val="22"/>
+          <w:szCs w:val="22"/>
+        </w:rPr>
+        <w:t xml:space="preserve">ADD CONSTRAINT </w:t>
+      </w:r>
+      <w:proofErr w:type="spellStart"/>
+      <w:r>
+        <w:rPr>
+          <w:rFonts w:ascii="Calibri" w:hAnsi="Calibri" w:cs="Calibri"/>
+          <w:sz w:val="22"/>
+          <w:szCs w:val="22"/>
+        </w:rPr>
+        <w:t>Useer_ID</w:t>
+      </w:r>
+      <w:proofErr w:type="spellEnd"/>
+    </w:p>
+    <w:p>
+      <w:pPr>
+        <w:pStyle w:val="NormalWeb"/>
+        <w:spacing w:before="0" w:beforeAutospacing="0" w:after="0" w:afterAutospacing="0"/>
+        <w:rPr>
+          <w:rFonts w:ascii="Calibri" w:hAnsi="Calibri" w:cs="Calibri"/>
+          <w:sz w:val="22"/>
+          <w:szCs w:val="22"/>
+        </w:rPr>
+      </w:pPr>
+      <w:r>
+        <w:rPr>
+          <w:rFonts w:ascii="Calibri" w:hAnsi="Calibri" w:cs="Calibri"/>
+          <w:sz w:val="22"/>
+          <w:szCs w:val="22"/>
+        </w:rPr>
+        <w:t xml:space="preserve">  FOREIGN KEY (User2_ID)</w:t>
+      </w:r>
+    </w:p>
+    <w:p>
+      <w:pPr>
+        <w:pStyle w:val="NormalWeb"/>
+        <w:spacing w:before="0" w:beforeAutospacing="0" w:after="0" w:afterAutospacing="0"/>
+        <w:rPr>
+          <w:rFonts w:ascii="Calibri" w:hAnsi="Calibri" w:cs="Calibri"/>
+          <w:sz w:val="22"/>
+          <w:szCs w:val="22"/>
+        </w:rPr>
+      </w:pPr>
+      <w:r>
+        <w:rPr>
+          <w:rFonts w:ascii="Calibri" w:hAnsi="Calibri" w:cs="Calibri"/>
+          <w:sz w:val="22"/>
+          <w:szCs w:val="22"/>
+        </w:rPr>
+        <w:t xml:space="preserve">  REFERENCES isad157_sskinner.user (</w:t>
+      </w:r>
+      <w:proofErr w:type="spellStart"/>
+      <w:r>
+        <w:rPr>
+          <w:rFonts w:ascii="Calibri" w:hAnsi="Calibri" w:cs="Calibri"/>
+          <w:sz w:val="22"/>
+          <w:szCs w:val="22"/>
+        </w:rPr>
+        <w:t>User_ID</w:t>
+      </w:r>
+      <w:proofErr w:type="spellEnd"/>
+      <w:r>
+        <w:rPr>
+          <w:rFonts w:ascii="Calibri" w:hAnsi="Calibri" w:cs="Calibri"/>
+          <w:sz w:val="22"/>
+          <w:szCs w:val="22"/>
+        </w:rPr>
+        <w:t>)</w:t>
+      </w:r>
+    </w:p>
+    <w:p>
+      <w:pPr>
+        <w:pStyle w:val="NormalWeb"/>
+        <w:spacing w:before="0" w:beforeAutospacing="0" w:after="0" w:afterAutospacing="0"/>
+        <w:rPr>
+          <w:rFonts w:ascii="Calibri" w:hAnsi="Calibri" w:cs="Calibri"/>
+          <w:sz w:val="22"/>
+          <w:szCs w:val="22"/>
+        </w:rPr>
+      </w:pPr>
+      <w:r>
+        <w:rPr>
+          <w:rFonts w:ascii="Calibri" w:hAnsi="Calibri" w:cs="Calibri"/>
+          <w:sz w:val="22"/>
+          <w:szCs w:val="22"/>
+        </w:rPr>
+        <w:t xml:space="preserve">  ON DELETE NO ACTION</w:t>
+      </w:r>
+    </w:p>
+    <w:p>
+      <w:pPr>
+        <w:pStyle w:val="NormalWeb"/>
+        <w:spacing w:before="0" w:beforeAutospacing="0" w:after="0" w:afterAutospacing="0"/>
+        <w:rPr>
+          <w:rFonts w:ascii="Calibri" w:hAnsi="Calibri" w:cs="Calibri"/>
+          <w:sz w:val="22"/>
+          <w:szCs w:val="22"/>
+        </w:rPr>
+      </w:pPr>
+      <w:r>
+        <w:rPr>
+          <w:rFonts w:ascii="Calibri" w:hAnsi="Calibri" w:cs="Calibri"/>
+          <w:sz w:val="22"/>
+          <w:szCs w:val="22"/>
+        </w:rPr>
         <w:t xml:space="preserve">  ON UPDATE NO ACTION;</w:t>
       </w:r>
     </w:p>
@@ -4402,751 +5752,492 @@
           <w:sz w:val="22"/>
           <w:szCs w:val="22"/>
         </w:rPr>
+        <w:t> </w:t>
+      </w:r>
+    </w:p>
+    <w:p>
+      <w:pPr>
+        <w:pStyle w:val="NormalWeb"/>
+        <w:spacing w:before="0" w:beforeAutospacing="0" w:after="0" w:afterAutospacing="0"/>
+        <w:rPr>
+          <w:rFonts w:ascii="Calibri" w:hAnsi="Calibri" w:cs="Calibri"/>
+          <w:sz w:val="22"/>
+          <w:szCs w:val="22"/>
+        </w:rPr>
+      </w:pPr>
+      <w:r>
+        <w:rPr>
+          <w:rFonts w:ascii="Calibri" w:hAnsi="Calibri" w:cs="Calibri"/>
+          <w:sz w:val="22"/>
+          <w:szCs w:val="22"/>
+        </w:rPr>
+        <w:t> </w:t>
+      </w:r>
+    </w:p>
+    <w:p>
+      <w:pPr>
+        <w:pStyle w:val="NormalWeb"/>
+        <w:spacing w:before="0" w:beforeAutospacing="0" w:after="0" w:afterAutospacing="0"/>
+        <w:rPr>
+          <w:rFonts w:ascii="Calibri" w:hAnsi="Calibri" w:cs="Calibri"/>
+          <w:sz w:val="22"/>
+          <w:szCs w:val="22"/>
+        </w:rPr>
+      </w:pPr>
+      <w:r>
+        <w:rPr>
+          <w:rFonts w:ascii="Calibri" w:hAnsi="Calibri" w:cs="Calibri"/>
+          <w:sz w:val="22"/>
+          <w:szCs w:val="22"/>
+        </w:rPr>
+        <w:t xml:space="preserve">ALTER TABLE isad157_sskinner.messages </w:t>
+      </w:r>
+    </w:p>
+    <w:p>
+      <w:pPr>
+        <w:pStyle w:val="NormalWeb"/>
+        <w:spacing w:before="0" w:beforeAutospacing="0" w:after="0" w:afterAutospacing="0"/>
+        <w:rPr>
+          <w:rFonts w:ascii="Calibri" w:hAnsi="Calibri" w:cs="Calibri"/>
+          <w:sz w:val="22"/>
+          <w:szCs w:val="22"/>
+        </w:rPr>
+      </w:pPr>
+      <w:r>
+        <w:rPr>
+          <w:rFonts w:ascii="Calibri" w:hAnsi="Calibri" w:cs="Calibri"/>
+          <w:sz w:val="22"/>
+          <w:szCs w:val="22"/>
+        </w:rPr>
+        <w:t xml:space="preserve">ADD INDEX </w:t>
+      </w:r>
+      <w:proofErr w:type="spellStart"/>
+      <w:r>
+        <w:rPr>
+          <w:rFonts w:ascii="Calibri" w:hAnsi="Calibri" w:cs="Calibri"/>
+          <w:sz w:val="22"/>
+          <w:szCs w:val="22"/>
+        </w:rPr>
+        <w:t>Uuser_ID_idx</w:t>
+      </w:r>
+      <w:proofErr w:type="spellEnd"/>
+      <w:r>
+        <w:rPr>
+          <w:rFonts w:ascii="Calibri" w:hAnsi="Calibri" w:cs="Calibri"/>
+          <w:sz w:val="22"/>
+          <w:szCs w:val="22"/>
+        </w:rPr>
+        <w:t xml:space="preserve"> (</w:t>
+      </w:r>
+      <w:proofErr w:type="spellStart"/>
+      <w:r>
+        <w:rPr>
+          <w:rFonts w:ascii="Calibri" w:hAnsi="Calibri" w:cs="Calibri"/>
+          <w:sz w:val="22"/>
+          <w:szCs w:val="22"/>
+        </w:rPr>
+        <w:t>Sender_ID</w:t>
+      </w:r>
+      <w:proofErr w:type="spellEnd"/>
+      <w:r>
+        <w:rPr>
+          <w:rFonts w:ascii="Calibri" w:hAnsi="Calibri" w:cs="Calibri"/>
+          <w:sz w:val="22"/>
+          <w:szCs w:val="22"/>
+        </w:rPr>
+        <w:t xml:space="preserve"> ASC) VISIBLE,</w:t>
+      </w:r>
+    </w:p>
+    <w:p>
+      <w:pPr>
+        <w:pStyle w:val="NormalWeb"/>
+        <w:spacing w:before="0" w:beforeAutospacing="0" w:after="0" w:afterAutospacing="0"/>
+        <w:rPr>
+          <w:rFonts w:ascii="Calibri" w:hAnsi="Calibri" w:cs="Calibri"/>
+          <w:sz w:val="22"/>
+          <w:szCs w:val="22"/>
+        </w:rPr>
+      </w:pPr>
+      <w:r>
+        <w:rPr>
+          <w:rFonts w:ascii="Calibri" w:hAnsi="Calibri" w:cs="Calibri"/>
+          <w:sz w:val="22"/>
+          <w:szCs w:val="22"/>
+        </w:rPr>
+        <w:t xml:space="preserve">ADD INDEX </w:t>
+      </w:r>
+      <w:proofErr w:type="spellStart"/>
+      <w:r>
+        <w:rPr>
+          <w:rFonts w:ascii="Calibri" w:hAnsi="Calibri" w:cs="Calibri"/>
+          <w:sz w:val="22"/>
+          <w:szCs w:val="22"/>
+        </w:rPr>
+        <w:t>Usser_ID_idx</w:t>
+      </w:r>
+      <w:proofErr w:type="spellEnd"/>
+      <w:r>
+        <w:rPr>
+          <w:rFonts w:ascii="Calibri" w:hAnsi="Calibri" w:cs="Calibri"/>
+          <w:sz w:val="22"/>
+          <w:szCs w:val="22"/>
+        </w:rPr>
+        <w:t xml:space="preserve"> (</w:t>
+      </w:r>
+      <w:proofErr w:type="spellStart"/>
+      <w:r>
+        <w:rPr>
+          <w:rFonts w:ascii="Calibri" w:hAnsi="Calibri" w:cs="Calibri"/>
+          <w:sz w:val="22"/>
+          <w:szCs w:val="22"/>
+        </w:rPr>
+        <w:t>Receiver_ID</w:t>
+      </w:r>
+      <w:proofErr w:type="spellEnd"/>
+      <w:r>
+        <w:rPr>
+          <w:rFonts w:ascii="Calibri" w:hAnsi="Calibri" w:cs="Calibri"/>
+          <w:sz w:val="22"/>
+          <w:szCs w:val="22"/>
+        </w:rPr>
+        <w:t xml:space="preserve"> ASC) VISIBLE;</w:t>
+      </w:r>
+    </w:p>
+    <w:p>
+      <w:pPr>
+        <w:pStyle w:val="NormalWeb"/>
+        <w:spacing w:before="0" w:beforeAutospacing="0" w:after="0" w:afterAutospacing="0"/>
+        <w:rPr>
+          <w:rFonts w:ascii="Calibri" w:hAnsi="Calibri" w:cs="Calibri"/>
+          <w:sz w:val="22"/>
+          <w:szCs w:val="22"/>
+        </w:rPr>
+      </w:pPr>
+      <w:r>
+        <w:rPr>
+          <w:rFonts w:ascii="Calibri" w:hAnsi="Calibri" w:cs="Calibri"/>
+          <w:sz w:val="22"/>
+          <w:szCs w:val="22"/>
+        </w:rPr>
+        <w:t>;</w:t>
+      </w:r>
+    </w:p>
+    <w:p>
+      <w:pPr>
+        <w:pStyle w:val="NormalWeb"/>
+        <w:spacing w:before="0" w:beforeAutospacing="0" w:after="0" w:afterAutospacing="0"/>
+        <w:rPr>
+          <w:rFonts w:ascii="Calibri" w:hAnsi="Calibri" w:cs="Calibri"/>
+          <w:sz w:val="22"/>
+          <w:szCs w:val="22"/>
+        </w:rPr>
+      </w:pPr>
+      <w:r>
+        <w:rPr>
+          <w:rFonts w:ascii="Calibri" w:hAnsi="Calibri" w:cs="Calibri"/>
+          <w:sz w:val="22"/>
+          <w:szCs w:val="22"/>
+        </w:rPr>
+        <w:t xml:space="preserve">ALTER TABLE isad157_sskinner.messages </w:t>
+      </w:r>
+    </w:p>
+    <w:p>
+      <w:pPr>
+        <w:pStyle w:val="NormalWeb"/>
+        <w:spacing w:before="0" w:beforeAutospacing="0" w:after="0" w:afterAutospacing="0"/>
+        <w:rPr>
+          <w:rFonts w:ascii="Calibri" w:hAnsi="Calibri" w:cs="Calibri"/>
+          <w:sz w:val="22"/>
+          <w:szCs w:val="22"/>
+        </w:rPr>
+      </w:pPr>
+      <w:r>
+        <w:rPr>
+          <w:rFonts w:ascii="Calibri" w:hAnsi="Calibri" w:cs="Calibri"/>
+          <w:sz w:val="22"/>
+          <w:szCs w:val="22"/>
+        </w:rPr>
+        <w:t xml:space="preserve">ADD CONSTRAINT </w:t>
+      </w:r>
+      <w:proofErr w:type="spellStart"/>
+      <w:r>
+        <w:rPr>
+          <w:rFonts w:ascii="Calibri" w:hAnsi="Calibri" w:cs="Calibri"/>
+          <w:sz w:val="22"/>
+          <w:szCs w:val="22"/>
+        </w:rPr>
+        <w:t>Uuser_ID</w:t>
+      </w:r>
+      <w:proofErr w:type="spellEnd"/>
+    </w:p>
+    <w:p>
+      <w:pPr>
+        <w:pStyle w:val="NormalWeb"/>
+        <w:spacing w:before="0" w:beforeAutospacing="0" w:after="0" w:afterAutospacing="0"/>
+        <w:rPr>
+          <w:rFonts w:ascii="Calibri" w:hAnsi="Calibri" w:cs="Calibri"/>
+          <w:sz w:val="22"/>
+          <w:szCs w:val="22"/>
+        </w:rPr>
+      </w:pPr>
+      <w:r>
+        <w:rPr>
+          <w:rFonts w:ascii="Calibri" w:hAnsi="Calibri" w:cs="Calibri"/>
+          <w:sz w:val="22"/>
+          <w:szCs w:val="22"/>
+        </w:rPr>
+        <w:t xml:space="preserve">  FOREIGN KEY (</w:t>
+      </w:r>
+      <w:proofErr w:type="spellStart"/>
+      <w:r>
+        <w:rPr>
+          <w:rFonts w:ascii="Calibri" w:hAnsi="Calibri" w:cs="Calibri"/>
+          <w:sz w:val="22"/>
+          <w:szCs w:val="22"/>
+        </w:rPr>
+        <w:t>Sender_ID</w:t>
+      </w:r>
+      <w:proofErr w:type="spellEnd"/>
+      <w:r>
+        <w:rPr>
+          <w:rFonts w:ascii="Calibri" w:hAnsi="Calibri" w:cs="Calibri"/>
+          <w:sz w:val="22"/>
+          <w:szCs w:val="22"/>
+        </w:rPr>
+        <w:t>)</w:t>
+      </w:r>
+    </w:p>
+    <w:p>
+      <w:pPr>
+        <w:pStyle w:val="NormalWeb"/>
+        <w:spacing w:before="0" w:beforeAutospacing="0" w:after="0" w:afterAutospacing="0"/>
+        <w:rPr>
+          <w:rFonts w:ascii="Calibri" w:hAnsi="Calibri" w:cs="Calibri"/>
+          <w:sz w:val="22"/>
+          <w:szCs w:val="22"/>
+        </w:rPr>
+      </w:pPr>
+      <w:r>
+        <w:rPr>
+          <w:rFonts w:ascii="Calibri" w:hAnsi="Calibri" w:cs="Calibri"/>
+          <w:sz w:val="22"/>
+          <w:szCs w:val="22"/>
+        </w:rPr>
+        <w:t xml:space="preserve">  REFERENCES isad157_sskinner.user (</w:t>
+      </w:r>
+      <w:proofErr w:type="spellStart"/>
+      <w:r>
+        <w:rPr>
+          <w:rFonts w:ascii="Calibri" w:hAnsi="Calibri" w:cs="Calibri"/>
+          <w:sz w:val="22"/>
+          <w:szCs w:val="22"/>
+        </w:rPr>
+        <w:t>User_ID</w:t>
+      </w:r>
+      <w:proofErr w:type="spellEnd"/>
+      <w:r>
+        <w:rPr>
+          <w:rFonts w:ascii="Calibri" w:hAnsi="Calibri" w:cs="Calibri"/>
+          <w:sz w:val="22"/>
+          <w:szCs w:val="22"/>
+        </w:rPr>
+        <w:t>)</w:t>
+      </w:r>
+    </w:p>
+    <w:p>
+      <w:pPr>
+        <w:pStyle w:val="NormalWeb"/>
+        <w:spacing w:before="0" w:beforeAutospacing="0" w:after="0" w:afterAutospacing="0"/>
+        <w:rPr>
+          <w:rFonts w:ascii="Calibri" w:hAnsi="Calibri" w:cs="Calibri"/>
+          <w:sz w:val="22"/>
+          <w:szCs w:val="22"/>
+        </w:rPr>
+      </w:pPr>
+      <w:r>
+        <w:rPr>
+          <w:rFonts w:ascii="Calibri" w:hAnsi="Calibri" w:cs="Calibri"/>
+          <w:sz w:val="22"/>
+          <w:szCs w:val="22"/>
+        </w:rPr>
+        <w:t xml:space="preserve">  ON DELETE NO ACTION</w:t>
+      </w:r>
+    </w:p>
+    <w:p>
+      <w:pPr>
+        <w:pStyle w:val="NormalWeb"/>
+        <w:spacing w:before="0" w:beforeAutospacing="0" w:after="0" w:afterAutospacing="0"/>
+        <w:rPr>
+          <w:rFonts w:ascii="Calibri" w:hAnsi="Calibri" w:cs="Calibri"/>
+          <w:sz w:val="22"/>
+          <w:szCs w:val="22"/>
+        </w:rPr>
+      </w:pPr>
+      <w:r>
+        <w:rPr>
+          <w:rFonts w:ascii="Calibri" w:hAnsi="Calibri" w:cs="Calibri"/>
+          <w:sz w:val="22"/>
+          <w:szCs w:val="22"/>
+        </w:rPr>
+        <w:t xml:space="preserve">  ON UPDATE NO ACTION,</w:t>
+      </w:r>
+    </w:p>
+    <w:p>
+      <w:pPr>
+        <w:pStyle w:val="NormalWeb"/>
+        <w:spacing w:before="0" w:beforeAutospacing="0" w:after="0" w:afterAutospacing="0"/>
+        <w:rPr>
+          <w:rFonts w:ascii="Calibri" w:hAnsi="Calibri" w:cs="Calibri"/>
+          <w:sz w:val="22"/>
+          <w:szCs w:val="22"/>
+        </w:rPr>
+      </w:pPr>
+      <w:r>
+        <w:rPr>
+          <w:rFonts w:ascii="Calibri" w:hAnsi="Calibri" w:cs="Calibri"/>
+          <w:sz w:val="22"/>
+          <w:szCs w:val="22"/>
+        </w:rPr>
+        <w:t xml:space="preserve">ADD CONSTRAINT </w:t>
+      </w:r>
+      <w:proofErr w:type="spellStart"/>
+      <w:r>
+        <w:rPr>
+          <w:rFonts w:ascii="Calibri" w:hAnsi="Calibri" w:cs="Calibri"/>
+          <w:sz w:val="22"/>
+          <w:szCs w:val="22"/>
+        </w:rPr>
+        <w:t>Usser_ID</w:t>
+      </w:r>
+      <w:proofErr w:type="spellEnd"/>
+    </w:p>
+    <w:p>
+      <w:pPr>
+        <w:pStyle w:val="NormalWeb"/>
+        <w:spacing w:before="0" w:beforeAutospacing="0" w:after="0" w:afterAutospacing="0"/>
+        <w:rPr>
+          <w:rFonts w:ascii="Calibri" w:hAnsi="Calibri" w:cs="Calibri"/>
+          <w:sz w:val="22"/>
+          <w:szCs w:val="22"/>
+        </w:rPr>
+      </w:pPr>
+      <w:r>
+        <w:rPr>
+          <w:rFonts w:ascii="Calibri" w:hAnsi="Calibri" w:cs="Calibri"/>
+          <w:sz w:val="22"/>
+          <w:szCs w:val="22"/>
+        </w:rPr>
+        <w:t xml:space="preserve">  FOREIGN KEY (</w:t>
+      </w:r>
+      <w:proofErr w:type="spellStart"/>
+      <w:r>
+        <w:rPr>
+          <w:rFonts w:ascii="Calibri" w:hAnsi="Calibri" w:cs="Calibri"/>
+          <w:sz w:val="22"/>
+          <w:szCs w:val="22"/>
+        </w:rPr>
+        <w:t>Receiver_ID</w:t>
+      </w:r>
+      <w:proofErr w:type="spellEnd"/>
+      <w:r>
+        <w:rPr>
+          <w:rFonts w:ascii="Calibri" w:hAnsi="Calibri" w:cs="Calibri"/>
+          <w:sz w:val="22"/>
+          <w:szCs w:val="22"/>
+        </w:rPr>
+        <w:t>)</w:t>
+      </w:r>
+    </w:p>
+    <w:p>
+      <w:pPr>
+        <w:pStyle w:val="NormalWeb"/>
+        <w:spacing w:before="0" w:beforeAutospacing="0" w:after="0" w:afterAutospacing="0"/>
+        <w:rPr>
+          <w:rFonts w:ascii="Calibri" w:hAnsi="Calibri" w:cs="Calibri"/>
+          <w:sz w:val="22"/>
+          <w:szCs w:val="22"/>
+        </w:rPr>
+      </w:pPr>
+      <w:r>
+        <w:rPr>
+          <w:rFonts w:ascii="Calibri" w:hAnsi="Calibri" w:cs="Calibri"/>
+          <w:sz w:val="22"/>
+          <w:szCs w:val="22"/>
+        </w:rPr>
+        <w:t xml:space="preserve">  REFERENCES isad157_sskinner.user (</w:t>
+      </w:r>
+      <w:proofErr w:type="spellStart"/>
+      <w:r>
+        <w:rPr>
+          <w:rFonts w:ascii="Calibri" w:hAnsi="Calibri" w:cs="Calibri"/>
+          <w:sz w:val="22"/>
+          <w:szCs w:val="22"/>
+        </w:rPr>
+        <w:t>User_ID</w:t>
+      </w:r>
+      <w:proofErr w:type="spellEnd"/>
+      <w:r>
+        <w:rPr>
+          <w:rFonts w:ascii="Calibri" w:hAnsi="Calibri" w:cs="Calibri"/>
+          <w:sz w:val="22"/>
+          <w:szCs w:val="22"/>
+        </w:rPr>
+        <w:t>)</w:t>
+      </w:r>
+    </w:p>
+    <w:p>
+      <w:pPr>
+        <w:pStyle w:val="NormalWeb"/>
+        <w:spacing w:before="0" w:beforeAutospacing="0" w:after="0" w:afterAutospacing="0"/>
+        <w:rPr>
+          <w:rFonts w:ascii="Calibri" w:hAnsi="Calibri" w:cs="Calibri"/>
+          <w:sz w:val="22"/>
+          <w:szCs w:val="22"/>
+        </w:rPr>
+      </w:pPr>
+      <w:r>
+        <w:rPr>
+          <w:rFonts w:ascii="Calibri" w:hAnsi="Calibri" w:cs="Calibri"/>
+          <w:sz w:val="22"/>
+          <w:szCs w:val="22"/>
+        </w:rPr>
+        <w:t xml:space="preserve">  ON DELETE NO ACTION</w:t>
+      </w:r>
+    </w:p>
+    <w:p>
+      <w:pPr>
+        <w:pStyle w:val="NormalWeb"/>
+        <w:spacing w:before="0" w:beforeAutospacing="0" w:after="0" w:afterAutospacing="0"/>
+        <w:rPr>
+          <w:rFonts w:ascii="Calibri" w:hAnsi="Calibri" w:cs="Calibri"/>
+          <w:sz w:val="22"/>
+          <w:szCs w:val="22"/>
+        </w:rPr>
+      </w:pPr>
+      <w:r>
+        <w:rPr>
+          <w:rFonts w:ascii="Calibri" w:hAnsi="Calibri" w:cs="Calibri"/>
+          <w:sz w:val="22"/>
+          <w:szCs w:val="22"/>
+        </w:rPr>
+        <w:t xml:space="preserve">  ON UPDATE NO ACTION;</w:t>
+      </w:r>
+    </w:p>
+    <w:p>
+      <w:r>
         <w:lastRenderedPageBreak/>
-        <w:t xml:space="preserve">ALTER TABLE isad157_sskinner.occupation </w:t>
-      </w:r>
-    </w:p>
-    <w:p>
-      <w:pPr>
-        <w:pStyle w:val="NormalWeb"/>
-        <w:spacing w:before="0" w:beforeAutospacing="0" w:after="0" w:afterAutospacing="0"/>
-        <w:rPr>
-          <w:rFonts w:ascii="Calibri" w:hAnsi="Calibri" w:cs="Calibri"/>
-          <w:sz w:val="22"/>
-          <w:szCs w:val="22"/>
-        </w:rPr>
-      </w:pPr>
-      <w:r>
-        <w:rPr>
-          <w:rFonts w:ascii="Calibri" w:hAnsi="Calibri" w:cs="Calibri"/>
-          <w:sz w:val="22"/>
-          <w:szCs w:val="22"/>
-        </w:rPr>
-        <w:t>ADD CONSTRAINT Userr_ID</w:t>
-      </w:r>
-    </w:p>
-    <w:p>
-      <w:pPr>
-        <w:pStyle w:val="NormalWeb"/>
-        <w:spacing w:before="0" w:beforeAutospacing="0" w:after="0" w:afterAutospacing="0"/>
-        <w:rPr>
-          <w:rFonts w:ascii="Calibri" w:hAnsi="Calibri" w:cs="Calibri"/>
-          <w:sz w:val="22"/>
-          <w:szCs w:val="22"/>
-        </w:rPr>
-      </w:pPr>
-      <w:r>
-        <w:rPr>
-          <w:rFonts w:ascii="Calibri" w:hAnsi="Calibri" w:cs="Calibri"/>
-          <w:sz w:val="22"/>
-          <w:szCs w:val="22"/>
-        </w:rPr>
-        <w:t xml:space="preserve">  FOREIGN KEY (User_ID)</w:t>
-      </w:r>
-    </w:p>
-    <w:p>
-      <w:pPr>
-        <w:pStyle w:val="NormalWeb"/>
-        <w:spacing w:before="0" w:beforeAutospacing="0" w:after="0" w:afterAutospacing="0"/>
-        <w:rPr>
-          <w:rFonts w:ascii="Calibri" w:hAnsi="Calibri" w:cs="Calibri"/>
-          <w:sz w:val="22"/>
-          <w:szCs w:val="22"/>
-        </w:rPr>
-      </w:pPr>
-      <w:r>
-        <w:rPr>
-          <w:rFonts w:ascii="Calibri" w:hAnsi="Calibri" w:cs="Calibri"/>
-          <w:sz w:val="22"/>
-          <w:szCs w:val="22"/>
-        </w:rPr>
-        <w:t xml:space="preserve">  REFERENCES isad157_sskinner.user (User_ID</w:t>
-      </w:r>
-    </w:p>
-    <w:p>
-      <w:pPr>
-        <w:pStyle w:val="NormalWeb"/>
-        <w:spacing w:before="0" w:beforeAutospacing="0" w:after="0" w:afterAutospacing="0"/>
-        <w:rPr>
-          <w:rFonts w:ascii="Calibri" w:hAnsi="Calibri" w:cs="Calibri"/>
-          <w:sz w:val="22"/>
-          <w:szCs w:val="22"/>
-        </w:rPr>
-      </w:pPr>
-      <w:r>
-        <w:rPr>
-          <w:rFonts w:ascii="Calibri" w:hAnsi="Calibri" w:cs="Calibri"/>
-          <w:sz w:val="22"/>
-          <w:szCs w:val="22"/>
-        </w:rPr>
-        <w:t xml:space="preserve">  ON DELETE NO ACTION</w:t>
-      </w:r>
-    </w:p>
-    <w:p>
-      <w:pPr>
-        <w:pStyle w:val="NormalWeb"/>
-        <w:spacing w:before="0" w:beforeAutospacing="0" w:after="0" w:afterAutospacing="0"/>
-        <w:rPr>
-          <w:rFonts w:ascii="Calibri" w:hAnsi="Calibri" w:cs="Calibri"/>
-          <w:sz w:val="22"/>
-          <w:szCs w:val="22"/>
-        </w:rPr>
-      </w:pPr>
-      <w:r>
-        <w:rPr>
-          <w:rFonts w:ascii="Calibri" w:hAnsi="Calibri" w:cs="Calibri"/>
-          <w:sz w:val="22"/>
-          <w:szCs w:val="22"/>
-        </w:rPr>
-        <w:t xml:space="preserve">  ON UPDATE NO ACTION;</w:t>
-      </w:r>
-    </w:p>
-    <w:p>
-      <w:pPr>
-        <w:pStyle w:val="NormalWeb"/>
-        <w:spacing w:before="0" w:beforeAutospacing="0" w:after="0" w:afterAutospacing="0"/>
-        <w:rPr>
-          <w:rFonts w:ascii="Calibri" w:hAnsi="Calibri" w:cs="Calibri"/>
-          <w:sz w:val="22"/>
-          <w:szCs w:val="22"/>
-        </w:rPr>
-      </w:pPr>
-      <w:r>
-        <w:rPr>
-          <w:rFonts w:ascii="Calibri" w:hAnsi="Calibri" w:cs="Calibri"/>
-          <w:sz w:val="22"/>
-          <w:szCs w:val="22"/>
-        </w:rPr>
-        <w:t> </w:t>
-      </w:r>
-    </w:p>
-    <w:p>
-      <w:pPr>
-        <w:pStyle w:val="NormalWeb"/>
-        <w:spacing w:before="0" w:beforeAutospacing="0" w:after="0" w:afterAutospacing="0"/>
-        <w:rPr>
-          <w:rFonts w:ascii="Calibri" w:hAnsi="Calibri" w:cs="Calibri"/>
-          <w:sz w:val="22"/>
-          <w:szCs w:val="22"/>
-        </w:rPr>
-      </w:pPr>
-      <w:r>
-        <w:rPr>
-          <w:rFonts w:ascii="Calibri" w:hAnsi="Calibri" w:cs="Calibri"/>
-          <w:sz w:val="22"/>
-          <w:szCs w:val="22"/>
-        </w:rPr>
-        <w:t> </w:t>
-      </w:r>
-    </w:p>
-    <w:p>
-      <w:pPr>
-        <w:pStyle w:val="NormalWeb"/>
-        <w:spacing w:before="0" w:beforeAutospacing="0" w:after="0" w:afterAutospacing="0"/>
-        <w:rPr>
-          <w:rFonts w:ascii="Calibri" w:hAnsi="Calibri" w:cs="Calibri"/>
-          <w:sz w:val="22"/>
-          <w:szCs w:val="22"/>
-        </w:rPr>
-      </w:pPr>
-      <w:r>
-        <w:rPr>
-          <w:rFonts w:ascii="Calibri" w:hAnsi="Calibri" w:cs="Calibri"/>
-          <w:sz w:val="22"/>
-          <w:szCs w:val="22"/>
-        </w:rPr>
-        <w:t xml:space="preserve">ALTER TABLE isad157_sskinner.friendships </w:t>
-      </w:r>
-    </w:p>
-    <w:p>
-      <w:pPr>
-        <w:pStyle w:val="NormalWeb"/>
-        <w:spacing w:before="0" w:beforeAutospacing="0" w:after="0" w:afterAutospacing="0"/>
-        <w:rPr>
-          <w:rFonts w:ascii="Calibri" w:hAnsi="Calibri" w:cs="Calibri"/>
-          <w:sz w:val="22"/>
-          <w:szCs w:val="22"/>
-        </w:rPr>
-      </w:pPr>
-      <w:r>
-        <w:rPr>
-          <w:rFonts w:ascii="Calibri" w:hAnsi="Calibri" w:cs="Calibri"/>
-          <w:sz w:val="22"/>
-          <w:szCs w:val="22"/>
-        </w:rPr>
-        <w:t>ADD INDEX Useerr_ID_idx (User1_ID ASC) VISIBLE,</w:t>
-      </w:r>
-    </w:p>
-    <w:p>
-      <w:pPr>
-        <w:pStyle w:val="NormalWeb"/>
-        <w:spacing w:before="0" w:beforeAutospacing="0" w:after="0" w:afterAutospacing="0"/>
-        <w:rPr>
-          <w:rFonts w:ascii="Calibri" w:hAnsi="Calibri" w:cs="Calibri"/>
-          <w:sz w:val="22"/>
-          <w:szCs w:val="22"/>
-        </w:rPr>
-      </w:pPr>
-      <w:r>
-        <w:rPr>
-          <w:rFonts w:ascii="Calibri" w:hAnsi="Calibri" w:cs="Calibri"/>
-          <w:sz w:val="22"/>
-          <w:szCs w:val="22"/>
-        </w:rPr>
-        <w:t>ADD INDEX Useer_ID_idx (User2_ID ASC) VISIBLE;</w:t>
-      </w:r>
-    </w:p>
-    <w:p>
-      <w:pPr>
-        <w:pStyle w:val="NormalWeb"/>
-        <w:spacing w:before="0" w:beforeAutospacing="0" w:after="0" w:afterAutospacing="0"/>
-        <w:rPr>
-          <w:rFonts w:ascii="Calibri" w:hAnsi="Calibri" w:cs="Calibri"/>
-          <w:sz w:val="22"/>
-          <w:szCs w:val="22"/>
-        </w:rPr>
-      </w:pPr>
-      <w:r>
-        <w:rPr>
-          <w:rFonts w:ascii="Calibri" w:hAnsi="Calibri" w:cs="Calibri"/>
-          <w:sz w:val="22"/>
-          <w:szCs w:val="22"/>
-        </w:rPr>
-        <w:t>;</w:t>
-      </w:r>
-    </w:p>
-    <w:p>
-      <w:pPr>
-        <w:pStyle w:val="NormalWeb"/>
-        <w:spacing w:before="0" w:beforeAutospacing="0" w:after="0" w:afterAutospacing="0"/>
-        <w:rPr>
-          <w:rFonts w:ascii="Calibri" w:hAnsi="Calibri" w:cs="Calibri"/>
-          <w:sz w:val="22"/>
-          <w:szCs w:val="22"/>
-        </w:rPr>
-      </w:pPr>
-      <w:r>
-        <w:rPr>
-          <w:rFonts w:ascii="Calibri" w:hAnsi="Calibri" w:cs="Calibri"/>
-          <w:sz w:val="22"/>
-          <w:szCs w:val="22"/>
-        </w:rPr>
-        <w:t xml:space="preserve">ALTER TABLE isad157_sskinner.friendships </w:t>
-      </w:r>
-    </w:p>
-    <w:p>
-      <w:pPr>
-        <w:pStyle w:val="NormalWeb"/>
-        <w:spacing w:before="0" w:beforeAutospacing="0" w:after="0" w:afterAutospacing="0"/>
-        <w:rPr>
-          <w:rFonts w:ascii="Calibri" w:hAnsi="Calibri" w:cs="Calibri"/>
-          <w:sz w:val="22"/>
-          <w:szCs w:val="22"/>
-        </w:rPr>
-      </w:pPr>
-      <w:r>
-        <w:rPr>
-          <w:rFonts w:ascii="Calibri" w:hAnsi="Calibri" w:cs="Calibri"/>
-          <w:sz w:val="22"/>
-          <w:szCs w:val="22"/>
-        </w:rPr>
-        <w:t>ADD CONSTRAINT Useerr_ID</w:t>
-      </w:r>
-    </w:p>
-    <w:p>
-      <w:pPr>
-        <w:pStyle w:val="NormalWeb"/>
-        <w:spacing w:before="0" w:beforeAutospacing="0" w:after="0" w:afterAutospacing="0"/>
-        <w:rPr>
-          <w:rFonts w:ascii="Calibri" w:hAnsi="Calibri" w:cs="Calibri"/>
-          <w:sz w:val="22"/>
-          <w:szCs w:val="22"/>
-        </w:rPr>
-      </w:pPr>
-      <w:r>
-        <w:rPr>
-          <w:rFonts w:ascii="Calibri" w:hAnsi="Calibri" w:cs="Calibri"/>
-          <w:sz w:val="22"/>
-          <w:szCs w:val="22"/>
-        </w:rPr>
-        <w:t xml:space="preserve">  FOREIGN KEY (User1_ID)</w:t>
-      </w:r>
-    </w:p>
-    <w:p>
-      <w:pPr>
-        <w:pStyle w:val="NormalWeb"/>
-        <w:spacing w:before="0" w:beforeAutospacing="0" w:after="0" w:afterAutospacing="0"/>
-        <w:rPr>
-          <w:rFonts w:ascii="Calibri" w:hAnsi="Calibri" w:cs="Calibri"/>
-          <w:sz w:val="22"/>
-          <w:szCs w:val="22"/>
-        </w:rPr>
-      </w:pPr>
-      <w:r>
-        <w:rPr>
-          <w:rFonts w:ascii="Calibri" w:hAnsi="Calibri" w:cs="Calibri"/>
-          <w:sz w:val="22"/>
-          <w:szCs w:val="22"/>
-        </w:rPr>
-        <w:t xml:space="preserve">  REFERENCES isad157_sskinner.user (User_ID)</w:t>
-      </w:r>
-    </w:p>
-    <w:p>
-      <w:pPr>
-        <w:pStyle w:val="NormalWeb"/>
-        <w:spacing w:before="0" w:beforeAutospacing="0" w:after="0" w:afterAutospacing="0"/>
-        <w:rPr>
-          <w:rFonts w:ascii="Calibri" w:hAnsi="Calibri" w:cs="Calibri"/>
-          <w:sz w:val="22"/>
-          <w:szCs w:val="22"/>
-        </w:rPr>
-      </w:pPr>
-      <w:r>
-        <w:rPr>
-          <w:rFonts w:ascii="Calibri" w:hAnsi="Calibri" w:cs="Calibri"/>
-          <w:sz w:val="22"/>
-          <w:szCs w:val="22"/>
-        </w:rPr>
-        <w:t xml:space="preserve">  ON DELETE NO ACTION</w:t>
-      </w:r>
-    </w:p>
-    <w:p>
-      <w:pPr>
-        <w:pStyle w:val="NormalWeb"/>
-        <w:spacing w:before="0" w:beforeAutospacing="0" w:after="0" w:afterAutospacing="0"/>
-        <w:rPr>
-          <w:rFonts w:ascii="Calibri" w:hAnsi="Calibri" w:cs="Calibri"/>
-          <w:sz w:val="22"/>
-          <w:szCs w:val="22"/>
-        </w:rPr>
-      </w:pPr>
-      <w:r>
-        <w:rPr>
-          <w:rFonts w:ascii="Calibri" w:hAnsi="Calibri" w:cs="Calibri"/>
-          <w:sz w:val="22"/>
-          <w:szCs w:val="22"/>
-        </w:rPr>
-        <w:t xml:space="preserve">  ON UPDATE NO ACTION,</w:t>
-      </w:r>
-    </w:p>
-    <w:p>
-      <w:pPr>
-        <w:pStyle w:val="NormalWeb"/>
-        <w:spacing w:before="0" w:beforeAutospacing="0" w:after="0" w:afterAutospacing="0"/>
-        <w:rPr>
-          <w:rFonts w:ascii="Calibri" w:hAnsi="Calibri" w:cs="Calibri"/>
-          <w:sz w:val="22"/>
-          <w:szCs w:val="22"/>
-        </w:rPr>
-      </w:pPr>
-      <w:r>
-        <w:rPr>
-          <w:rFonts w:ascii="Calibri" w:hAnsi="Calibri" w:cs="Calibri"/>
-          <w:sz w:val="22"/>
-          <w:szCs w:val="22"/>
-        </w:rPr>
-        <w:t>ADD CONSTRAINT Useer_ID</w:t>
-      </w:r>
-    </w:p>
-    <w:p>
-      <w:pPr>
-        <w:pStyle w:val="NormalWeb"/>
-        <w:spacing w:before="0" w:beforeAutospacing="0" w:after="0" w:afterAutospacing="0"/>
-        <w:rPr>
-          <w:rFonts w:ascii="Calibri" w:hAnsi="Calibri" w:cs="Calibri"/>
-          <w:sz w:val="22"/>
-          <w:szCs w:val="22"/>
-        </w:rPr>
-      </w:pPr>
-      <w:r>
-        <w:rPr>
-          <w:rFonts w:ascii="Calibri" w:hAnsi="Calibri" w:cs="Calibri"/>
-          <w:sz w:val="22"/>
-          <w:szCs w:val="22"/>
-        </w:rPr>
-        <w:t xml:space="preserve">  FOREIGN KEY (User2_ID)</w:t>
-      </w:r>
-    </w:p>
-    <w:p>
-      <w:pPr>
-        <w:pStyle w:val="NormalWeb"/>
-        <w:spacing w:before="0" w:beforeAutospacing="0" w:after="0" w:afterAutospacing="0"/>
-        <w:rPr>
-          <w:rFonts w:ascii="Calibri" w:hAnsi="Calibri" w:cs="Calibri"/>
-          <w:sz w:val="22"/>
-          <w:szCs w:val="22"/>
-        </w:rPr>
-      </w:pPr>
-      <w:r>
-        <w:rPr>
-          <w:rFonts w:ascii="Calibri" w:hAnsi="Calibri" w:cs="Calibri"/>
-          <w:sz w:val="22"/>
-          <w:szCs w:val="22"/>
-        </w:rPr>
-        <w:t xml:space="preserve">  REFERENCES isad157_sskinner.user (User_ID)</w:t>
-      </w:r>
-    </w:p>
-    <w:p>
-      <w:pPr>
-        <w:pStyle w:val="NormalWeb"/>
-        <w:spacing w:before="0" w:beforeAutospacing="0" w:after="0" w:afterAutospacing="0"/>
-        <w:rPr>
-          <w:rFonts w:ascii="Calibri" w:hAnsi="Calibri" w:cs="Calibri"/>
-          <w:sz w:val="22"/>
-          <w:szCs w:val="22"/>
-        </w:rPr>
-      </w:pPr>
-      <w:r>
-        <w:rPr>
-          <w:rFonts w:ascii="Calibri" w:hAnsi="Calibri" w:cs="Calibri"/>
-          <w:sz w:val="22"/>
-          <w:szCs w:val="22"/>
-        </w:rPr>
-        <w:t xml:space="preserve">  ON DELETE NO ACTION</w:t>
-      </w:r>
-    </w:p>
-    <w:p>
-      <w:pPr>
-        <w:pStyle w:val="NormalWeb"/>
-        <w:spacing w:before="0" w:beforeAutospacing="0" w:after="0" w:afterAutospacing="0"/>
-        <w:rPr>
-          <w:rFonts w:ascii="Calibri" w:hAnsi="Calibri" w:cs="Calibri"/>
-          <w:sz w:val="22"/>
-          <w:szCs w:val="22"/>
-        </w:rPr>
-      </w:pPr>
-      <w:r>
-        <w:rPr>
-          <w:rFonts w:ascii="Calibri" w:hAnsi="Calibri" w:cs="Calibri"/>
-          <w:sz w:val="22"/>
-          <w:szCs w:val="22"/>
-        </w:rPr>
-        <w:t xml:space="preserve">  ON UPDATE NO ACTION;</w:t>
-      </w:r>
-    </w:p>
-    <w:p>
-      <w:pPr>
-        <w:pStyle w:val="NormalWeb"/>
-        <w:spacing w:before="0" w:beforeAutospacing="0" w:after="0" w:afterAutospacing="0"/>
-        <w:rPr>
-          <w:rFonts w:ascii="Calibri" w:hAnsi="Calibri" w:cs="Calibri"/>
-          <w:sz w:val="22"/>
-          <w:szCs w:val="22"/>
-        </w:rPr>
-      </w:pPr>
-      <w:r>
-        <w:rPr>
-          <w:rFonts w:ascii="Calibri" w:hAnsi="Calibri" w:cs="Calibri"/>
-          <w:sz w:val="22"/>
-          <w:szCs w:val="22"/>
-        </w:rPr>
-        <w:t> </w:t>
-      </w:r>
-    </w:p>
-    <w:p>
-      <w:pPr>
-        <w:pStyle w:val="NormalWeb"/>
-        <w:spacing w:before="0" w:beforeAutospacing="0" w:after="0" w:afterAutospacing="0"/>
-        <w:rPr>
-          <w:rFonts w:ascii="Calibri" w:hAnsi="Calibri" w:cs="Calibri"/>
-          <w:sz w:val="22"/>
-          <w:szCs w:val="22"/>
-        </w:rPr>
-      </w:pPr>
-      <w:r>
-        <w:rPr>
-          <w:rFonts w:ascii="Calibri" w:hAnsi="Calibri" w:cs="Calibri"/>
-          <w:sz w:val="22"/>
-          <w:szCs w:val="22"/>
-        </w:rPr>
-        <w:t> </w:t>
-      </w:r>
-    </w:p>
-    <w:p>
-      <w:pPr>
-        <w:pStyle w:val="NormalWeb"/>
-        <w:spacing w:before="0" w:beforeAutospacing="0" w:after="0" w:afterAutospacing="0"/>
-        <w:rPr>
-          <w:rFonts w:ascii="Calibri" w:hAnsi="Calibri" w:cs="Calibri"/>
-          <w:sz w:val="22"/>
-          <w:szCs w:val="22"/>
-        </w:rPr>
-      </w:pPr>
-      <w:r>
-        <w:rPr>
-          <w:rFonts w:ascii="Calibri" w:hAnsi="Calibri" w:cs="Calibri"/>
-          <w:sz w:val="22"/>
-          <w:szCs w:val="22"/>
-        </w:rPr>
-        <w:t xml:space="preserve">ALTER TABLE isad157_sskinner.messages </w:t>
-      </w:r>
-    </w:p>
-    <w:p>
-      <w:pPr>
-        <w:pStyle w:val="NormalWeb"/>
-        <w:spacing w:before="0" w:beforeAutospacing="0" w:after="0" w:afterAutospacing="0"/>
-        <w:rPr>
-          <w:rFonts w:ascii="Calibri" w:hAnsi="Calibri" w:cs="Calibri"/>
-          <w:sz w:val="22"/>
-          <w:szCs w:val="22"/>
-        </w:rPr>
-      </w:pPr>
-      <w:r>
-        <w:rPr>
-          <w:rFonts w:ascii="Calibri" w:hAnsi="Calibri" w:cs="Calibri"/>
-          <w:sz w:val="22"/>
-          <w:szCs w:val="22"/>
-        </w:rPr>
-        <w:t>ADD INDEX Uuser_ID_idx (Sender_ID ASC) VISIBLE,</w:t>
-      </w:r>
-    </w:p>
-    <w:p>
-      <w:pPr>
-        <w:pStyle w:val="NormalWeb"/>
-        <w:spacing w:before="0" w:beforeAutospacing="0" w:after="0" w:afterAutospacing="0"/>
-        <w:rPr>
-          <w:rFonts w:ascii="Calibri" w:hAnsi="Calibri" w:cs="Calibri"/>
-          <w:sz w:val="22"/>
-          <w:szCs w:val="22"/>
-        </w:rPr>
-      </w:pPr>
-      <w:r>
-        <w:rPr>
-          <w:rFonts w:ascii="Calibri" w:hAnsi="Calibri" w:cs="Calibri"/>
-          <w:sz w:val="22"/>
-          <w:szCs w:val="22"/>
-        </w:rPr>
-        <w:t>ADD INDEX Usser_ID_idx (Receiver_ID ASC) VISIBLE;</w:t>
-      </w:r>
-    </w:p>
-    <w:p>
-      <w:pPr>
-        <w:pStyle w:val="NormalWeb"/>
-        <w:spacing w:before="0" w:beforeAutospacing="0" w:after="0" w:afterAutospacing="0"/>
-        <w:rPr>
-          <w:rFonts w:ascii="Calibri" w:hAnsi="Calibri" w:cs="Calibri"/>
-          <w:sz w:val="22"/>
-          <w:szCs w:val="22"/>
-        </w:rPr>
-      </w:pPr>
-      <w:r>
-        <w:rPr>
-          <w:rFonts w:ascii="Calibri" w:hAnsi="Calibri" w:cs="Calibri"/>
-          <w:sz w:val="22"/>
-          <w:szCs w:val="22"/>
-        </w:rPr>
-        <w:t>;</w:t>
-      </w:r>
-    </w:p>
-    <w:p>
-      <w:pPr>
-        <w:pStyle w:val="NormalWeb"/>
-        <w:spacing w:before="0" w:beforeAutospacing="0" w:after="0" w:afterAutospacing="0"/>
-        <w:rPr>
-          <w:rFonts w:ascii="Calibri" w:hAnsi="Calibri" w:cs="Calibri"/>
-          <w:sz w:val="22"/>
-          <w:szCs w:val="22"/>
-        </w:rPr>
-      </w:pPr>
-      <w:r>
-        <w:rPr>
-          <w:rFonts w:ascii="Calibri" w:hAnsi="Calibri" w:cs="Calibri"/>
-          <w:sz w:val="22"/>
-          <w:szCs w:val="22"/>
-        </w:rPr>
-        <w:t xml:space="preserve">ALTER TABLE isad157_sskinner.messages </w:t>
-      </w:r>
-    </w:p>
-    <w:p>
-      <w:pPr>
-        <w:pStyle w:val="NormalWeb"/>
-        <w:spacing w:before="0" w:beforeAutospacing="0" w:after="0" w:afterAutospacing="0"/>
-        <w:rPr>
-          <w:rFonts w:ascii="Calibri" w:hAnsi="Calibri" w:cs="Calibri"/>
-          <w:sz w:val="22"/>
-          <w:szCs w:val="22"/>
-        </w:rPr>
-      </w:pPr>
-      <w:r>
-        <w:rPr>
-          <w:rFonts w:ascii="Calibri" w:hAnsi="Calibri" w:cs="Calibri"/>
-          <w:sz w:val="22"/>
-          <w:szCs w:val="22"/>
-        </w:rPr>
-        <w:t>ADD CONSTRAINT Uuser_ID</w:t>
-      </w:r>
-    </w:p>
-    <w:p>
-      <w:pPr>
-        <w:pStyle w:val="NormalWeb"/>
-        <w:spacing w:before="0" w:beforeAutospacing="0" w:after="0" w:afterAutospacing="0"/>
-        <w:rPr>
-          <w:rFonts w:ascii="Calibri" w:hAnsi="Calibri" w:cs="Calibri"/>
-          <w:sz w:val="22"/>
-          <w:szCs w:val="22"/>
-        </w:rPr>
-      </w:pPr>
-      <w:r>
-        <w:rPr>
-          <w:rFonts w:ascii="Calibri" w:hAnsi="Calibri" w:cs="Calibri"/>
-          <w:sz w:val="22"/>
-          <w:szCs w:val="22"/>
-        </w:rPr>
-        <w:t xml:space="preserve">  FOREIGN KEY (Sender_ID)</w:t>
-      </w:r>
-    </w:p>
-    <w:p>
-      <w:pPr>
-        <w:pStyle w:val="NormalWeb"/>
-        <w:spacing w:before="0" w:beforeAutospacing="0" w:after="0" w:afterAutospacing="0"/>
-        <w:rPr>
-          <w:rFonts w:ascii="Calibri" w:hAnsi="Calibri" w:cs="Calibri"/>
-          <w:sz w:val="22"/>
-          <w:szCs w:val="22"/>
-        </w:rPr>
-      </w:pPr>
-      <w:r>
-        <w:rPr>
-          <w:rFonts w:ascii="Calibri" w:hAnsi="Calibri" w:cs="Calibri"/>
-          <w:sz w:val="22"/>
-          <w:szCs w:val="22"/>
-        </w:rPr>
-        <w:t xml:space="preserve">  REFERENCES isad157_sskinner.user (User_ID)</w:t>
-      </w:r>
-    </w:p>
-    <w:p>
-      <w:pPr>
-        <w:pStyle w:val="NormalWeb"/>
-        <w:spacing w:before="0" w:beforeAutospacing="0" w:after="0" w:afterAutospacing="0"/>
-        <w:rPr>
-          <w:rFonts w:ascii="Calibri" w:hAnsi="Calibri" w:cs="Calibri"/>
-          <w:sz w:val="22"/>
-          <w:szCs w:val="22"/>
-        </w:rPr>
-      </w:pPr>
-      <w:r>
-        <w:rPr>
-          <w:rFonts w:ascii="Calibri" w:hAnsi="Calibri" w:cs="Calibri"/>
-          <w:sz w:val="22"/>
-          <w:szCs w:val="22"/>
-        </w:rPr>
-        <w:t xml:space="preserve">  ON DELETE NO ACTION</w:t>
-      </w:r>
-    </w:p>
-    <w:p>
-      <w:pPr>
-        <w:pStyle w:val="NormalWeb"/>
-        <w:spacing w:before="0" w:beforeAutospacing="0" w:after="0" w:afterAutospacing="0"/>
-        <w:rPr>
-          <w:rFonts w:ascii="Calibri" w:hAnsi="Calibri" w:cs="Calibri"/>
-          <w:sz w:val="22"/>
-          <w:szCs w:val="22"/>
-        </w:rPr>
-      </w:pPr>
-      <w:r>
-        <w:rPr>
-          <w:rFonts w:ascii="Calibri" w:hAnsi="Calibri" w:cs="Calibri"/>
-          <w:sz w:val="22"/>
-          <w:szCs w:val="22"/>
-        </w:rPr>
-        <w:t xml:space="preserve">  ON UPDATE NO ACTION,</w:t>
-      </w:r>
-    </w:p>
-    <w:p>
-      <w:pPr>
-        <w:pStyle w:val="NormalWeb"/>
-        <w:spacing w:before="0" w:beforeAutospacing="0" w:after="0" w:afterAutospacing="0"/>
-        <w:rPr>
-          <w:rFonts w:ascii="Calibri" w:hAnsi="Calibri" w:cs="Calibri"/>
-          <w:sz w:val="22"/>
-          <w:szCs w:val="22"/>
-        </w:rPr>
-      </w:pPr>
-      <w:r>
-        <w:rPr>
-          <w:rFonts w:ascii="Calibri" w:hAnsi="Calibri" w:cs="Calibri"/>
-          <w:sz w:val="22"/>
-          <w:szCs w:val="22"/>
-        </w:rPr>
-        <w:t>ADD CONSTRAINT Usser_ID</w:t>
-      </w:r>
-    </w:p>
-    <w:p>
-      <w:pPr>
-        <w:pStyle w:val="NormalWeb"/>
-        <w:spacing w:before="0" w:beforeAutospacing="0" w:after="0" w:afterAutospacing="0"/>
-        <w:rPr>
-          <w:rFonts w:ascii="Calibri" w:hAnsi="Calibri" w:cs="Calibri"/>
-          <w:sz w:val="22"/>
-          <w:szCs w:val="22"/>
-        </w:rPr>
-      </w:pPr>
-      <w:r>
-        <w:rPr>
-          <w:rFonts w:ascii="Calibri" w:hAnsi="Calibri" w:cs="Calibri"/>
-          <w:sz w:val="22"/>
-          <w:szCs w:val="22"/>
-        </w:rPr>
-        <w:t xml:space="preserve">  FOREIGN KEY (Receiver_ID)</w:t>
-      </w:r>
-    </w:p>
-    <w:p>
-      <w:pPr>
-        <w:pStyle w:val="NormalWeb"/>
-        <w:spacing w:before="0" w:beforeAutospacing="0" w:after="0" w:afterAutospacing="0"/>
-        <w:rPr>
-          <w:rFonts w:ascii="Calibri" w:hAnsi="Calibri" w:cs="Calibri"/>
-          <w:sz w:val="22"/>
-          <w:szCs w:val="22"/>
-        </w:rPr>
-      </w:pPr>
-      <w:r>
-        <w:rPr>
-          <w:rFonts w:ascii="Calibri" w:hAnsi="Calibri" w:cs="Calibri"/>
-          <w:sz w:val="22"/>
-          <w:szCs w:val="22"/>
-        </w:rPr>
-        <w:t xml:space="preserve">  REFERENCES isad157_sskinner.user (User_ID)</w:t>
-      </w:r>
-    </w:p>
-    <w:p>
-      <w:pPr>
-        <w:pStyle w:val="NormalWeb"/>
-        <w:spacing w:before="0" w:beforeAutospacing="0" w:after="0" w:afterAutospacing="0"/>
-        <w:rPr>
-          <w:rFonts w:ascii="Calibri" w:hAnsi="Calibri" w:cs="Calibri"/>
-          <w:sz w:val="22"/>
-          <w:szCs w:val="22"/>
-        </w:rPr>
-      </w:pPr>
-      <w:r>
-        <w:rPr>
-          <w:rFonts w:ascii="Calibri" w:hAnsi="Calibri" w:cs="Calibri"/>
-          <w:sz w:val="22"/>
-          <w:szCs w:val="22"/>
-        </w:rPr>
-        <w:t xml:space="preserve">  ON DELETE NO ACTION</w:t>
-      </w:r>
-    </w:p>
-    <w:p>
-      <w:pPr>
-        <w:pStyle w:val="NormalWeb"/>
-        <w:spacing w:before="0" w:beforeAutospacing="0" w:after="0" w:afterAutospacing="0"/>
-        <w:rPr>
-          <w:rFonts w:ascii="Calibri" w:hAnsi="Calibri" w:cs="Calibri"/>
-          <w:sz w:val="22"/>
-          <w:szCs w:val="22"/>
-        </w:rPr>
-      </w:pPr>
-      <w:r>
-        <w:rPr>
-          <w:rFonts w:ascii="Calibri" w:hAnsi="Calibri" w:cs="Calibri"/>
-          <w:sz w:val="22"/>
-          <w:szCs w:val="22"/>
-        </w:rPr>
-        <w:t xml:space="preserve">  ON UPDATE NO ACTION;</w:t>
-      </w:r>
-    </w:p>
+        <w:t>on the page above is the SQL code for the addition of foreign keys to each table, allowing them to be interlinked, and have data accessed just by having access to the user table. Constraint names must all be individual for these, to do this I have added a letter somewhere different in “</w:t>
+      </w:r>
+      <w:proofErr w:type="spellStart"/>
+      <w:r>
+        <w:t>User_ID</w:t>
+      </w:r>
+      <w:proofErr w:type="spellEnd"/>
+      <w:r>
+        <w:t>” for each foreign key.</w:t>
+      </w:r>
+    </w:p>
+    <w:p/>
     <w:p>
       <w:pPr>
         <w:rPr>
@@ -5155,6 +6246,25 @@
           <w:u w:val="single"/>
         </w:rPr>
       </w:pPr>
+      <w:r>
+        <w:rPr>
+          <w:sz w:val="24"/>
+          <w:szCs w:val="24"/>
+          <w:u w:val="single"/>
+        </w:rPr>
+        <w:t>Conclusion</w:t>
+      </w:r>
+    </w:p>
+    <w:p>
+      <w:pPr>
+        <w:rPr>
+          <w:sz w:val="24"/>
+          <w:szCs w:val="24"/>
+          <w:u w:val="single"/>
+        </w:rPr>
+      </w:pPr>
+      <w:bookmarkStart w:id="0" w:name="_GoBack"/>
+      <w:bookmarkEnd w:id="0"/>
       <w:r>
         <w:rPr>
           <w:sz w:val="24"/>

</xml_diff>